<commit_message>
Modified docx and PP
</commit_message>
<xml_diff>
--- a/Doku-word/Doku anhand Beispielprojekt.docx
+++ b/Doku-word/Doku anhand Beispielprojekt.docx
@@ -17760,8 +17760,6 @@
       <w:r>
         <w:t xml:space="preserve"> alle Änderungen entfernt, beziehungsweise ohne, die geänderten Dateien in der Arbeitskopie abgelegt.</w:t>
       </w:r>
-      <w:bookmarkStart w:id="0" w:name="_GoBack"/>
-      <w:bookmarkEnd w:id="0"/>
     </w:p>
     <w:p>
       <w:pPr>
@@ -19273,7 +19271,7 @@
     <w:p/>
     <w:p>
       <w:pPr>
-        <w:pStyle w:val="berschrift2"/>
+        <w:pStyle w:val="berschrift1"/>
       </w:pPr>
       <w:proofErr w:type="spellStart"/>
       <w:r>
@@ -19289,7 +19287,551 @@
       </w:r>
       <w:proofErr w:type="spellEnd"/>
     </w:p>
-    <w:p/>
+    <w:p>
+      <w:hyperlink r:id="rId55" w:history="1">
+        <w:r>
+          <w:rPr>
+            <w:rStyle w:val="Hyperlink"/>
+          </w:rPr>
+          <w:t>https://github.github.com/training-kit/downloads/github-git-cheat-sheet.pdf</w:t>
+        </w:r>
+      </w:hyperlink>
+    </w:p>
+    <w:p>
+      <w:pPr>
+        <w:pStyle w:val="berschrift3"/>
+      </w:pPr>
+      <w:r>
+        <w:t>Erstellen eines Projektarchives</w:t>
+      </w:r>
+    </w:p>
+    <w:p>
+      <w:proofErr w:type="spellStart"/>
+      <w:r>
+        <w:t>git</w:t>
+      </w:r>
+      <w:proofErr w:type="spellEnd"/>
+      <w:r>
+        <w:t xml:space="preserve"> </w:t>
+      </w:r>
+      <w:proofErr w:type="spellStart"/>
+      <w:r>
+        <w:t>init</w:t>
+      </w:r>
+      <w:proofErr w:type="spellEnd"/>
+      <w:r>
+        <w:t xml:space="preserve"> - Verwandelt Ordner zu einem Projektarchiv</w:t>
+      </w:r>
+    </w:p>
+    <w:p>
+      <w:proofErr w:type="spellStart"/>
+      <w:r>
+        <w:t>git</w:t>
+      </w:r>
+      <w:proofErr w:type="spellEnd"/>
+      <w:r>
+        <w:t xml:space="preserve"> </w:t>
+      </w:r>
+      <w:proofErr w:type="spellStart"/>
+      <w:r>
+        <w:t>clone</w:t>
+      </w:r>
+      <w:proofErr w:type="spellEnd"/>
+      <w:r>
+        <w:t xml:space="preserve"> &lt;</w:t>
+      </w:r>
+      <w:proofErr w:type="spellStart"/>
+      <w:r>
+        <w:t>url</w:t>
+      </w:r>
+      <w:proofErr w:type="spellEnd"/>
+      <w:r>
+        <w:t>&gt; - Kopiert ein bestehendes Projektarchiv, um lokal daran zu arbeiten</w:t>
+      </w:r>
+    </w:p>
+    <w:p>
+      <w:pPr>
+        <w:pStyle w:val="berschrift4"/>
+      </w:pPr>
+      <w:proofErr w:type="spellStart"/>
+      <w:r>
+        <w:t>Konfigure</w:t>
+      </w:r>
+      <w:r>
+        <w:t>n</w:t>
+      </w:r>
+      <w:proofErr w:type="spellEnd"/>
+      <w:r>
+        <w:t xml:space="preserve"> der</w:t>
+      </w:r>
+      <w:r>
+        <w:t xml:space="preserve"> </w:t>
+      </w:r>
+      <w:proofErr w:type="spellStart"/>
+      <w:r>
+        <w:t>Git</w:t>
+      </w:r>
+      <w:proofErr w:type="spellEnd"/>
+      <w:r>
+        <w:t xml:space="preserve"> Einstellungen</w:t>
+      </w:r>
+    </w:p>
+    <w:p>
+      <w:proofErr w:type="spellStart"/>
+      <w:r>
+        <w:t>Git</w:t>
+      </w:r>
+      <w:proofErr w:type="spellEnd"/>
+      <w:r>
+        <w:t xml:space="preserve"> </w:t>
+      </w:r>
+      <w:proofErr w:type="spellStart"/>
+      <w:r>
+        <w:t>config</w:t>
+      </w:r>
+      <w:proofErr w:type="spellEnd"/>
+      <w:r>
+        <w:t xml:space="preserve"> user.name "&lt;Name&gt;" – Setzt Namen, welcher den </w:t>
+      </w:r>
+      <w:proofErr w:type="spellStart"/>
+      <w:r>
+        <w:t>Commits</w:t>
+      </w:r>
+      <w:proofErr w:type="spellEnd"/>
+      <w:r>
+        <w:t xml:space="preserve"> angeheftet wird. Weitere Optionen: </w:t>
+      </w:r>
+      <w:proofErr w:type="spellStart"/>
+      <w:proofErr w:type="gramStart"/>
+      <w:r>
+        <w:t>user.mail</w:t>
+      </w:r>
+      <w:proofErr w:type="spellEnd"/>
+      <w:proofErr w:type="gramEnd"/>
+      <w:r>
+        <w:t xml:space="preserve">, </w:t>
+      </w:r>
+      <w:proofErr w:type="spellStart"/>
+      <w:r>
+        <w:t>core.editor</w:t>
+      </w:r>
+      <w:proofErr w:type="spellEnd"/>
+      <w:r>
+        <w:t>.</w:t>
+      </w:r>
+    </w:p>
+    <w:p>
+      <w:pPr>
+        <w:pStyle w:val="berschrift4"/>
+      </w:pPr>
+      <w:r>
+        <w:t>Handhabung von Änderungen</w:t>
+      </w:r>
+    </w:p>
+    <w:p>
+      <w:proofErr w:type="spellStart"/>
+      <w:r>
+        <w:t>Git</w:t>
+      </w:r>
+      <w:proofErr w:type="spellEnd"/>
+      <w:r>
+        <w:t xml:space="preserve"> </w:t>
+      </w:r>
+      <w:proofErr w:type="spellStart"/>
+      <w:r>
+        <w:t>status</w:t>
+      </w:r>
+      <w:proofErr w:type="spellEnd"/>
+      <w:r>
+        <w:t xml:space="preserve"> – Einsicht in den Status der lokalen Arbeitskopie.</w:t>
+      </w:r>
+    </w:p>
+    <w:p>
+      <w:proofErr w:type="spellStart"/>
+      <w:r>
+        <w:t>Git</w:t>
+      </w:r>
+      <w:proofErr w:type="spellEnd"/>
+      <w:r>
+        <w:t xml:space="preserve"> </w:t>
+      </w:r>
+      <w:proofErr w:type="gramStart"/>
+      <w:r>
+        <w:t>add .</w:t>
+      </w:r>
+      <w:proofErr w:type="gramEnd"/>
+      <w:r>
+        <w:t xml:space="preserve"> – Fügt alle Änderungen der Arbeitskopie dem Index hinzu.</w:t>
+      </w:r>
+    </w:p>
+    <w:p>
+      <w:proofErr w:type="spellStart"/>
+      <w:r>
+        <w:t>Git</w:t>
+      </w:r>
+      <w:proofErr w:type="spellEnd"/>
+      <w:r>
+        <w:t xml:space="preserve"> </w:t>
+      </w:r>
+      <w:proofErr w:type="spellStart"/>
+      <w:r>
+        <w:t>commit</w:t>
+      </w:r>
+      <w:proofErr w:type="spellEnd"/>
+      <w:r>
+        <w:t xml:space="preserve"> -m "&lt;Nachricht&gt;" – Erstellt lokal einen Commit mit Änderungen, welche dem Index hinzugefügt wurden.</w:t>
+      </w:r>
+    </w:p>
+    <w:p>
+      <w:pPr>
+        <w:pStyle w:val="berschrift4"/>
+      </w:pPr>
+      <w:r>
+        <w:t>Synchronisierung von Änderungen</w:t>
+      </w:r>
+    </w:p>
+    <w:p>
+      <w:proofErr w:type="spellStart"/>
+      <w:r>
+        <w:t>Git</w:t>
+      </w:r>
+      <w:proofErr w:type="spellEnd"/>
+      <w:r>
+        <w:t xml:space="preserve"> </w:t>
+      </w:r>
+      <w:proofErr w:type="spellStart"/>
+      <w:r>
+        <w:t>fetch</w:t>
+      </w:r>
+      <w:proofErr w:type="spellEnd"/>
+      <w:r>
+        <w:t xml:space="preserve"> &lt;remote&gt;– Aktualisiert Referenzen, Änderungen in der Referenz werden lokal sichtbar.</w:t>
+      </w:r>
+    </w:p>
+    <w:p>
+      <w:proofErr w:type="spellStart"/>
+      <w:r>
+        <w:t>Git</w:t>
+      </w:r>
+      <w:proofErr w:type="spellEnd"/>
+      <w:r>
+        <w:t xml:space="preserve"> pull &lt;remote&gt; - Aktualisiert Referenzen und führt dessen Änderungen ein. Kombination aus </w:t>
+      </w:r>
+      <w:proofErr w:type="spellStart"/>
+      <w:r>
+        <w:t>git</w:t>
+      </w:r>
+      <w:proofErr w:type="spellEnd"/>
+      <w:r>
+        <w:t xml:space="preserve"> </w:t>
+      </w:r>
+      <w:proofErr w:type="spellStart"/>
+      <w:r>
+        <w:t>fetch</w:t>
+      </w:r>
+      <w:proofErr w:type="spellEnd"/>
+      <w:r>
+        <w:t xml:space="preserve"> und </w:t>
+      </w:r>
+      <w:proofErr w:type="spellStart"/>
+      <w:r>
+        <w:t>git</w:t>
+      </w:r>
+      <w:proofErr w:type="spellEnd"/>
+      <w:r>
+        <w:t xml:space="preserve"> </w:t>
+      </w:r>
+      <w:proofErr w:type="spellStart"/>
+      <w:r>
+        <w:t>merge</w:t>
+      </w:r>
+      <w:proofErr w:type="spellEnd"/>
+      <w:r>
+        <w:t>.</w:t>
+      </w:r>
+    </w:p>
+    <w:p>
+      <w:proofErr w:type="spellStart"/>
+      <w:r>
+        <w:t>Git</w:t>
+      </w:r>
+      <w:proofErr w:type="spellEnd"/>
+      <w:r>
+        <w:t xml:space="preserve"> push &lt;remote&gt; - Aktualisiert das Referenzarchiv mit den lokal hinzugefügten Änderungen.</w:t>
+      </w:r>
+    </w:p>
+    <w:p>
+      <w:pPr>
+        <w:pStyle w:val="berschrift4"/>
+      </w:pPr>
+      <w:r>
+        <w:t xml:space="preserve">Erfolgte </w:t>
+      </w:r>
+      <w:r>
+        <w:t>Änderungen einsehen</w:t>
+      </w:r>
+    </w:p>
+    <w:p>
+      <w:proofErr w:type="spellStart"/>
+      <w:r>
+        <w:t>Git</w:t>
+      </w:r>
+      <w:proofErr w:type="spellEnd"/>
+      <w:r>
+        <w:t xml:space="preserve"> log –</w:t>
+      </w:r>
+      <w:proofErr w:type="spellStart"/>
+      <w:r>
+        <w:t>oneline</w:t>
+      </w:r>
+      <w:proofErr w:type="spellEnd"/>
+      <w:r>
+        <w:t xml:space="preserve"> –all -Listet die Historie des gesamten Archivs in Kurzform auf. </w:t>
+      </w:r>
+    </w:p>
+    <w:p>
+      <w:proofErr w:type="spellStart"/>
+      <w:r>
+        <w:t>Git</w:t>
+      </w:r>
+      <w:proofErr w:type="spellEnd"/>
+      <w:r>
+        <w:t xml:space="preserve"> log –follow &lt;</w:t>
+      </w:r>
+      <w:r>
+        <w:t>D</w:t>
+      </w:r>
+      <w:r>
+        <w:t>atei&gt; - Listet Änderungen an einer Datei auf.</w:t>
+      </w:r>
+    </w:p>
+    <w:p>
+      <w:proofErr w:type="spellStart"/>
+      <w:r>
+        <w:t>Git</w:t>
+      </w:r>
+      <w:proofErr w:type="spellEnd"/>
+      <w:r>
+        <w:t xml:space="preserve"> </w:t>
+      </w:r>
+      <w:proofErr w:type="spellStart"/>
+      <w:r>
+        <w:t>show</w:t>
+      </w:r>
+      <w:proofErr w:type="spellEnd"/>
+      <w:r>
+        <w:t xml:space="preserve"> &lt;</w:t>
+      </w:r>
+      <w:proofErr w:type="spellStart"/>
+      <w:r>
+        <w:t>commit</w:t>
+      </w:r>
+      <w:proofErr w:type="spellEnd"/>
+      <w:r>
+        <w:t xml:space="preserve">&gt; - Zeigt Information sowie Änderungen eines </w:t>
+      </w:r>
+      <w:proofErr w:type="spellStart"/>
+      <w:r>
+        <w:t>Commits</w:t>
+      </w:r>
+      <w:proofErr w:type="spellEnd"/>
+      <w:r>
+        <w:t xml:space="preserve"> auf.</w:t>
+      </w:r>
+    </w:p>
+    <w:p>
+      <w:pPr>
+        <w:pStyle w:val="berschrift4"/>
+      </w:pPr>
+      <w:r>
+        <w:t>Änderungen revidieren</w:t>
+      </w:r>
+    </w:p>
+    <w:p>
+      <w:proofErr w:type="spellStart"/>
+      <w:r>
+        <w:t>Git</w:t>
+      </w:r>
+      <w:proofErr w:type="spellEnd"/>
+      <w:r>
+        <w:t xml:space="preserve"> </w:t>
+      </w:r>
+      <w:proofErr w:type="spellStart"/>
+      <w:r>
+        <w:t>reset</w:t>
+      </w:r>
+      <w:proofErr w:type="spellEnd"/>
+      <w:r>
+        <w:t xml:space="preserve"> &lt;</w:t>
+      </w:r>
+      <w:proofErr w:type="spellStart"/>
+      <w:r>
+        <w:t>commit</w:t>
+      </w:r>
+      <w:proofErr w:type="spellEnd"/>
+      <w:r>
+        <w:t xml:space="preserve">&gt; - Setzt </w:t>
+      </w:r>
+      <w:proofErr w:type="spellStart"/>
+      <w:r>
+        <w:t>Arbeitkopie</w:t>
+      </w:r>
+      <w:proofErr w:type="spellEnd"/>
+      <w:r>
+        <w:t xml:space="preserve"> auf Stand des übergebenen </w:t>
+      </w:r>
+      <w:proofErr w:type="spellStart"/>
+      <w:r>
+        <w:t>Commits</w:t>
+      </w:r>
+      <w:proofErr w:type="spellEnd"/>
+      <w:r>
+        <w:t xml:space="preserve"> wieder, die nachfolgenden Änderungen sind in der </w:t>
+      </w:r>
+      <w:proofErr w:type="spellStart"/>
+      <w:r>
+        <w:t>Abreitskopie</w:t>
+      </w:r>
+      <w:proofErr w:type="spellEnd"/>
+      <w:r>
+        <w:t>. Mit –</w:t>
+      </w:r>
+      <w:proofErr w:type="spellStart"/>
+      <w:r>
+        <w:t>hard</w:t>
+      </w:r>
+      <w:proofErr w:type="spellEnd"/>
+      <w:r>
+        <w:t xml:space="preserve"> werden die Änderungen verworfen.</w:t>
+      </w:r>
+    </w:p>
+    <w:p>
+      <w:proofErr w:type="spellStart"/>
+      <w:r>
+        <w:t>Git</w:t>
+      </w:r>
+      <w:proofErr w:type="spellEnd"/>
+      <w:r>
+        <w:t xml:space="preserve"> </w:t>
+      </w:r>
+      <w:proofErr w:type="spellStart"/>
+      <w:r>
+        <w:t>revert</w:t>
+      </w:r>
+      <w:proofErr w:type="spellEnd"/>
+      <w:r>
+        <w:t xml:space="preserve"> &lt;</w:t>
+      </w:r>
+      <w:proofErr w:type="spellStart"/>
+      <w:r>
+        <w:t>commit</w:t>
+      </w:r>
+      <w:proofErr w:type="spellEnd"/>
+      <w:r>
+        <w:t xml:space="preserve">&gt; - Erstellt einen neuen Commit welche eingeführten Änderungen des übergebenen </w:t>
+      </w:r>
+      <w:proofErr w:type="spellStart"/>
+      <w:r>
+        <w:t>Commits</w:t>
+      </w:r>
+      <w:proofErr w:type="spellEnd"/>
+      <w:r>
+        <w:t xml:space="preserve"> revidiert. Benutzt, um </w:t>
+      </w:r>
+      <w:proofErr w:type="spellStart"/>
+      <w:r>
+        <w:t>Commits</w:t>
+      </w:r>
+      <w:proofErr w:type="spellEnd"/>
+      <w:r>
+        <w:t xml:space="preserve"> im Referenzarchiv zu revidieren. </w:t>
+      </w:r>
+    </w:p>
+    <w:p>
+      <w:pPr>
+        <w:pStyle w:val="berschrift4"/>
+      </w:pPr>
+      <w:r>
+        <w:t>Zweige erstellen und zusammenführen</w:t>
+      </w:r>
+    </w:p>
+    <w:p>
+      <w:proofErr w:type="spellStart"/>
+      <w:r>
+        <w:t>Git</w:t>
+      </w:r>
+      <w:proofErr w:type="spellEnd"/>
+      <w:r>
+        <w:t xml:space="preserve"> </w:t>
+      </w:r>
+      <w:proofErr w:type="spellStart"/>
+      <w:r>
+        <w:t>checkout</w:t>
+      </w:r>
+      <w:proofErr w:type="spellEnd"/>
+      <w:r>
+        <w:t xml:space="preserve"> &lt;</w:t>
+      </w:r>
+      <w:r>
+        <w:t>Zweig</w:t>
+      </w:r>
+      <w:r>
+        <w:t>&gt; - Wechselt den aktiven Zweig, mit -b wird dieser neu erstellt.</w:t>
+      </w:r>
+    </w:p>
+    <w:p>
+      <w:proofErr w:type="spellStart"/>
+      <w:r>
+        <w:lastRenderedPageBreak/>
+        <w:t>Git</w:t>
+      </w:r>
+      <w:proofErr w:type="spellEnd"/>
+      <w:r>
+        <w:t xml:space="preserve"> </w:t>
+      </w:r>
+      <w:proofErr w:type="spellStart"/>
+      <w:r>
+        <w:t>branch</w:t>
+      </w:r>
+      <w:proofErr w:type="spellEnd"/>
+      <w:r>
+        <w:t xml:space="preserve"> -D &lt;</w:t>
+      </w:r>
+      <w:r>
+        <w:t>Zweig</w:t>
+      </w:r>
+      <w:r>
+        <w:t>&gt; - Löscht einen Zweig ohne zu Überprüfen ob Änderungen in andere zweige übernommen wurden.</w:t>
+      </w:r>
+    </w:p>
+    <w:p>
+      <w:proofErr w:type="spellStart"/>
+      <w:r>
+        <w:t>Git</w:t>
+      </w:r>
+      <w:proofErr w:type="spellEnd"/>
+      <w:r>
+        <w:t xml:space="preserve"> </w:t>
+      </w:r>
+      <w:proofErr w:type="spellStart"/>
+      <w:r>
+        <w:t>merge</w:t>
+      </w:r>
+      <w:proofErr w:type="spellEnd"/>
+      <w:r>
+        <w:t xml:space="preserve"> &lt;</w:t>
+      </w:r>
+      <w:r>
+        <w:t>Z</w:t>
+      </w:r>
+      <w:r>
+        <w:t>weig&gt; - Fügt Änderungen des übergebenen Zweiges dem aktiven zweig hinzu und erstellt in Folge dessen ein Commit.</w:t>
+      </w:r>
+    </w:p>
+    <w:p>
+      <w:bookmarkStart w:id="0" w:name="_GoBack"/>
+      <w:bookmarkEnd w:id="0"/>
+    </w:p>
     <w:sectPr>
       <w:pgSz w:w="11906" w:h="16838"/>
       <w:pgMar w:top="1417" w:right="1417" w:bottom="1134" w:left="1417" w:header="708" w:footer="708" w:gutter="0"/>
@@ -19744,6 +20286,70 @@
       <w:szCs w:val="26"/>
     </w:rPr>
   </w:style>
+  <w:style w:type="paragraph" w:styleId="berschrift3">
+    <w:name w:val="heading 3"/>
+    <w:basedOn w:val="Standard"/>
+    <w:next w:val="Standard"/>
+    <w:link w:val="berschrift3Zchn"/>
+    <w:uiPriority w:val="9"/>
+    <w:unhideWhenUsed/>
+    <w:qFormat/>
+    <w:rsid w:val="009E2AC9"/>
+    <w:pPr>
+      <w:keepNext/>
+      <w:keepLines/>
+      <w:spacing w:before="40" w:after="0"/>
+      <w:outlineLvl w:val="2"/>
+    </w:pPr>
+    <w:rPr>
+      <w:rFonts w:asciiTheme="majorHAnsi" w:eastAsiaTheme="majorEastAsia" w:hAnsiTheme="majorHAnsi" w:cstheme="majorBidi"/>
+      <w:color w:val="1F3763" w:themeColor="accent1" w:themeShade="7F"/>
+      <w:sz w:val="24"/>
+      <w:szCs w:val="24"/>
+    </w:rPr>
+  </w:style>
+  <w:style w:type="paragraph" w:styleId="berschrift4">
+    <w:name w:val="heading 4"/>
+    <w:basedOn w:val="Standard"/>
+    <w:next w:val="Standard"/>
+    <w:link w:val="berschrift4Zchn"/>
+    <w:uiPriority w:val="9"/>
+    <w:unhideWhenUsed/>
+    <w:qFormat/>
+    <w:rsid w:val="009E2AC9"/>
+    <w:pPr>
+      <w:keepNext/>
+      <w:keepLines/>
+      <w:spacing w:before="40" w:after="0"/>
+      <w:outlineLvl w:val="3"/>
+    </w:pPr>
+    <w:rPr>
+      <w:rFonts w:asciiTheme="majorHAnsi" w:eastAsiaTheme="majorEastAsia" w:hAnsiTheme="majorHAnsi" w:cstheme="majorBidi"/>
+      <w:i/>
+      <w:iCs/>
+      <w:color w:val="2F5496" w:themeColor="accent1" w:themeShade="BF"/>
+    </w:rPr>
+  </w:style>
+  <w:style w:type="paragraph" w:styleId="berschrift5">
+    <w:name w:val="heading 5"/>
+    <w:basedOn w:val="Standard"/>
+    <w:next w:val="Standard"/>
+    <w:link w:val="berschrift5Zchn"/>
+    <w:uiPriority w:val="9"/>
+    <w:unhideWhenUsed/>
+    <w:qFormat/>
+    <w:rsid w:val="006E64AB"/>
+    <w:pPr>
+      <w:keepNext/>
+      <w:keepLines/>
+      <w:spacing w:before="40" w:after="0"/>
+      <w:outlineLvl w:val="4"/>
+    </w:pPr>
+    <w:rPr>
+      <w:rFonts w:asciiTheme="majorHAnsi" w:eastAsiaTheme="majorEastAsia" w:hAnsiTheme="majorHAnsi" w:cstheme="majorBidi"/>
+      <w:color w:val="2F5496" w:themeColor="accent1" w:themeShade="BF"/>
+    </w:rPr>
+  </w:style>
   <w:style w:type="character" w:default="1" w:styleId="Absatz-Standardschriftart">
     <w:name w:val="Default Paragraph Font"/>
     <w:uiPriority w:val="1"/>
@@ -19795,6 +20401,55 @@
       <w:color w:val="2F5496" w:themeColor="accent1" w:themeShade="BF"/>
       <w:sz w:val="32"/>
       <w:szCs w:val="32"/>
+    </w:rPr>
+  </w:style>
+  <w:style w:type="character" w:styleId="Hyperlink">
+    <w:name w:val="Hyperlink"/>
+    <w:basedOn w:val="Absatz-Standardschriftart"/>
+    <w:uiPriority w:val="99"/>
+    <w:semiHidden/>
+    <w:unhideWhenUsed/>
+    <w:rsid w:val="009E2AC9"/>
+    <w:rPr>
+      <w:color w:val="0000FF"/>
+      <w:u w:val="single"/>
+    </w:rPr>
+  </w:style>
+  <w:style w:type="character" w:customStyle="1" w:styleId="berschrift3Zchn">
+    <w:name w:val="Überschrift 3 Zchn"/>
+    <w:basedOn w:val="Absatz-Standardschriftart"/>
+    <w:link w:val="berschrift3"/>
+    <w:uiPriority w:val="9"/>
+    <w:rsid w:val="009E2AC9"/>
+    <w:rPr>
+      <w:rFonts w:asciiTheme="majorHAnsi" w:eastAsiaTheme="majorEastAsia" w:hAnsiTheme="majorHAnsi" w:cstheme="majorBidi"/>
+      <w:color w:val="1F3763" w:themeColor="accent1" w:themeShade="7F"/>
+      <w:sz w:val="24"/>
+      <w:szCs w:val="24"/>
+    </w:rPr>
+  </w:style>
+  <w:style w:type="character" w:customStyle="1" w:styleId="berschrift4Zchn">
+    <w:name w:val="Überschrift 4 Zchn"/>
+    <w:basedOn w:val="Absatz-Standardschriftart"/>
+    <w:link w:val="berschrift4"/>
+    <w:uiPriority w:val="9"/>
+    <w:rsid w:val="009E2AC9"/>
+    <w:rPr>
+      <w:rFonts w:asciiTheme="majorHAnsi" w:eastAsiaTheme="majorEastAsia" w:hAnsiTheme="majorHAnsi" w:cstheme="majorBidi"/>
+      <w:i/>
+      <w:iCs/>
+      <w:color w:val="2F5496" w:themeColor="accent1" w:themeShade="BF"/>
+    </w:rPr>
+  </w:style>
+  <w:style w:type="character" w:customStyle="1" w:styleId="berschrift5Zchn">
+    <w:name w:val="Überschrift 5 Zchn"/>
+    <w:basedOn w:val="Absatz-Standardschriftart"/>
+    <w:link w:val="berschrift5"/>
+    <w:uiPriority w:val="9"/>
+    <w:rsid w:val="006E64AB"/>
+    <w:rPr>
+      <w:rFonts w:asciiTheme="majorHAnsi" w:eastAsiaTheme="majorEastAsia" w:hAnsiTheme="majorHAnsi" w:cstheme="majorBidi"/>
+      <w:color w:val="2F5496" w:themeColor="accent1" w:themeShade="BF"/>
     </w:rPr>
   </w:style>
 </w:styles>

</xml_diff>

<commit_message>
Added Cheatsheet and GitFlow
-added Beispielablauf
</commit_message>
<xml_diff>
--- a/Doku-word/Doku anhand Beispielprojekt.docx
+++ b/Doku-word/Doku anhand Beispielprojekt.docx
@@ -27,7 +27,10 @@
       </w:r>
       <w:proofErr w:type="spellStart"/>
       <w:r>
-        <w:t>gits</w:t>
+        <w:t>G</w:t>
+      </w:r>
+      <w:r>
+        <w:t>its</w:t>
       </w:r>
       <w:proofErr w:type="spellEnd"/>
       <w:r>
@@ -38,7 +41,10 @@
       </w:r>
       <w:proofErr w:type="spellStart"/>
       <w:r>
-        <w:t>git</w:t>
+        <w:t>G</w:t>
+      </w:r>
+      <w:r>
+        <w:t>it</w:t>
       </w:r>
       <w:proofErr w:type="spellEnd"/>
       <w:r>
@@ -69,7 +75,10 @@
       </w:r>
       <w:proofErr w:type="spellStart"/>
       <w:r>
-        <w:t>git</w:t>
+        <w:t>G</w:t>
+      </w:r>
+      <w:r>
+        <w:t>it</w:t>
       </w:r>
       <w:proofErr w:type="spellEnd"/>
       <w:r>
@@ -413,7 +422,6 @@
         <w:t xml:space="preserve">installiert werden. Nachdem die benötigten Daten heruntergeladen sind und die Installation beendet ist, kann die installierte Version mit </w:t>
       </w:r>
       <w:proofErr w:type="spellStart"/>
-      <w:proofErr w:type="gramStart"/>
       <w:r>
         <w:rPr>
           <w:b/>
@@ -443,7 +451,6 @@
         <w:t xml:space="preserve"> --</w:t>
       </w:r>
       <w:proofErr w:type="spellStart"/>
-      <w:proofErr w:type="gramEnd"/>
       <w:r>
         <w:rPr>
           <w:b/>
@@ -527,6 +534,202 @@
     </w:p>
     <w:p>
       <w:pPr>
+        <w:pStyle w:val="berschrift2"/>
+      </w:pPr>
+      <w:proofErr w:type="spellStart"/>
+      <w:r>
+        <w:t>Git</w:t>
+      </w:r>
+      <w:proofErr w:type="spellEnd"/>
+      <w:r>
+        <w:t xml:space="preserve"> Installation Windows</w:t>
+      </w:r>
+    </w:p>
+    <w:p>
+      <w:pPr>
+        <w:jc w:val="both"/>
+      </w:pPr>
+      <w:r>
+        <w:t xml:space="preserve">Unter dem Betriebssystem Windows muss zuerst eine </w:t>
+      </w:r>
+      <w:proofErr w:type="spellStart"/>
+      <w:r>
+        <w:t>Executable</w:t>
+      </w:r>
+      <w:proofErr w:type="spellEnd"/>
+      <w:r>
+        <w:t xml:space="preserve"> heruntergeladen werden, welche bei Ausführung die notwendigen Dateien und Einstellungen zur Verwendung von </w:t>
+      </w:r>
+      <w:proofErr w:type="spellStart"/>
+      <w:r>
+        <w:t>Git</w:t>
+      </w:r>
+      <w:proofErr w:type="spellEnd"/>
+      <w:r>
+        <w:t xml:space="preserve"> installiert. Hier können durch den Benutzer schon gewünschte Funktionen aktiviert oder entfernt werden.</w:t>
+      </w:r>
+      <w:r>
+        <w:t xml:space="preserve"> Hier sollten als Steuerzeichen (CRLF) die Standard Option</w:t>
+      </w:r>
+      <w:r>
+        <w:t xml:space="preserve"> </w:t>
+      </w:r>
+      <w:r>
+        <w:t xml:space="preserve">verwendet werden, sodass Dateien und </w:t>
+      </w:r>
+      <w:proofErr w:type="spellStart"/>
+      <w:r>
+        <w:t>Commits</w:t>
+      </w:r>
+      <w:proofErr w:type="spellEnd"/>
+      <w:r>
+        <w:t xml:space="preserve"> die gleiche Formatierung erhalten bei Bearbeitung auf unterschiedlichen Betriebssystemen. Des Weiteren sollte die PATH-Umgebungsvariable hinzugefügt werden, damit </w:t>
+      </w:r>
+      <w:proofErr w:type="spellStart"/>
+      <w:r>
+        <w:t>git</w:t>
+      </w:r>
+      <w:proofErr w:type="spellEnd"/>
+      <w:r>
+        <w:t xml:space="preserve"> auch aus der Kommandozeile ansprechbar ist und man nicht auf die </w:t>
+      </w:r>
+      <w:proofErr w:type="spellStart"/>
+      <w:r>
+        <w:t>git</w:t>
+      </w:r>
+      <w:proofErr w:type="spellEnd"/>
+      <w:r>
+        <w:t xml:space="preserve"> eigenen </w:t>
+      </w:r>
+      <w:proofErr w:type="spellStart"/>
+      <w:r>
+        <w:t>Git</w:t>
+      </w:r>
+      <w:proofErr w:type="spellEnd"/>
+      <w:r>
+        <w:t xml:space="preserve"> Bash angewiesen ist. Daher empfiehlt sich die zweite Option, siehe ABBILDUNG. Diese Option sollte standardmäßig ausgewählt sein. Ist </w:t>
+      </w:r>
+      <w:r>
+        <w:t xml:space="preserve">die Installation beendet, sollte </w:t>
+      </w:r>
+      <w:proofErr w:type="spellStart"/>
+      <w:r>
+        <w:t>Git</w:t>
+      </w:r>
+      <w:proofErr w:type="spellEnd"/>
+      <w:r>
+        <w:t xml:space="preserve"> nun in der Kommandozeile ansprechbar sein.</w:t>
+      </w:r>
+      <w:r>
+        <w:t xml:space="preserve"> Um sich zu vergewissern </w:t>
+      </w:r>
+      <w:r>
+        <w:lastRenderedPageBreak/>
+        <w:t xml:space="preserve">kann in der Kommandozeile </w:t>
+      </w:r>
+      <w:proofErr w:type="spellStart"/>
+      <w:r>
+        <w:rPr>
+          <w:b/>
+          <w:bCs/>
+          <w:i/>
+          <w:iCs/>
+        </w:rPr>
+        <w:t>git</w:t>
+      </w:r>
+      <w:proofErr w:type="spellEnd"/>
+      <w:r>
+        <w:rPr>
+          <w:b/>
+          <w:bCs/>
+          <w:i/>
+          <w:iCs/>
+        </w:rPr>
+        <w:t xml:space="preserve"> --</w:t>
+      </w:r>
+      <w:proofErr w:type="spellStart"/>
+      <w:r>
+        <w:rPr>
+          <w:b/>
+          <w:bCs/>
+          <w:i/>
+          <w:iCs/>
+        </w:rPr>
+        <w:t>version</w:t>
+      </w:r>
+      <w:proofErr w:type="spellEnd"/>
+      <w:r>
+        <w:rPr>
+          <w:b/>
+          <w:bCs/>
+          <w:i/>
+          <w:iCs/>
+        </w:rPr>
+        <w:t xml:space="preserve"> </w:t>
+      </w:r>
+      <w:r>
+        <w:t xml:space="preserve">ausgeführt werden. Dies sollte die Version der zuvor </w:t>
+      </w:r>
+      <w:r>
+        <w:rPr>
+          <w:noProof/>
+        </w:rPr>
+        <w:drawing>
+          <wp:anchor distT="0" distB="0" distL="114300" distR="114300" simplePos="0" relativeHeight="251658240" behindDoc="0" locked="0" layoutInCell="1" allowOverlap="1" wp14:anchorId="372457A4" wp14:editId="2097FA4A">
+            <wp:simplePos x="0" y="0"/>
+            <wp:positionH relativeFrom="margin">
+              <wp:align>left</wp:align>
+            </wp:positionH>
+            <wp:positionV relativeFrom="paragraph">
+              <wp:posOffset>635132</wp:posOffset>
+            </wp:positionV>
+            <wp:extent cx="2397760" cy="1864995"/>
+            <wp:effectExtent l="0" t="0" r="2540" b="1905"/>
+            <wp:wrapTopAndBottom/>
+            <wp:docPr id="54" name="Grafik 54"/>
+            <wp:cNvGraphicFramePr>
+              <a:graphicFrameLocks xmlns:a="http://schemas.openxmlformats.org/drawingml/2006/main" noChangeAspect="1"/>
+            </wp:cNvGraphicFramePr>
+            <a:graphic xmlns:a="http://schemas.openxmlformats.org/drawingml/2006/main">
+              <a:graphicData uri="http://schemas.openxmlformats.org/drawingml/2006/picture">
+                <pic:pic xmlns:pic="http://schemas.openxmlformats.org/drawingml/2006/picture">
+                  <pic:nvPicPr>
+                    <pic:cNvPr id="1" name=""/>
+                    <pic:cNvPicPr/>
+                  </pic:nvPicPr>
+                  <pic:blipFill>
+                    <a:blip r:embed="rId5">
+                      <a:extLst>
+                        <a:ext uri="{28A0092B-C50C-407E-A947-70E740481C1C}">
+                          <a14:useLocalDpi xmlns:a14="http://schemas.microsoft.com/office/drawing/2010/main" val="0"/>
+                        </a:ext>
+                      </a:extLst>
+                    </a:blip>
+                    <a:stretch>
+                      <a:fillRect/>
+                    </a:stretch>
+                  </pic:blipFill>
+                  <pic:spPr>
+                    <a:xfrm>
+                      <a:off x="0" y="0"/>
+                      <a:ext cx="2397760" cy="1864995"/>
+                    </a:xfrm>
+                    <a:prstGeom prst="rect">
+                      <a:avLst/>
+                    </a:prstGeom>
+                  </pic:spPr>
+                </pic:pic>
+              </a:graphicData>
+            </a:graphic>
+          </wp:anchor>
+        </w:drawing>
+      </w:r>
+      <w:r>
+        <w:t>durchgeführten Installation wiedergeben.</w:t>
+      </w:r>
+    </w:p>
+    <w:p>
+      <w:pPr>
         <w:pStyle w:val="berschrift1"/>
       </w:pPr>
       <w:proofErr w:type="spellStart"/>
@@ -658,11 +861,7 @@
         <w:t xml:space="preserve"> </w:t>
       </w:r>
       <w:r>
-        <w:t xml:space="preserve">fügt dem aktuellen Verzeichnis </w:t>
-      </w:r>
-      <w:proofErr w:type="gramStart"/>
-      <w:r>
-        <w:t xml:space="preserve">ein </w:t>
+        <w:t xml:space="preserve">fügt dem aktuellen Verzeichnis ein </w:t>
       </w:r>
       <w:r>
         <w:rPr>
@@ -680,7 +879,6 @@
         <w:t>git</w:t>
       </w:r>
       <w:proofErr w:type="spellEnd"/>
-      <w:proofErr w:type="gramEnd"/>
       <w:r>
         <w:rPr>
           <w:i/>
@@ -732,11 +930,7 @@
         <w:t>Dieser</w:t>
       </w:r>
       <w:r>
-        <w:t xml:space="preserve"> Ordner enthält alle wichtigen </w:t>
-      </w:r>
-      <w:r>
-        <w:lastRenderedPageBreak/>
-        <w:t>Information</w:t>
+        <w:t xml:space="preserve"> Ordner enthält alle wichtigen Information</w:t>
       </w:r>
       <w:r>
         <w:t>en</w:t>
@@ -750,7 +944,6 @@
       <w:r>
         <w:t xml:space="preserve">. Der </w:t>
       </w:r>
-      <w:proofErr w:type="gramStart"/>
       <w:r>
         <w:t>"</w:t>
       </w:r>
@@ -770,7 +963,6 @@
         <w:t>git</w:t>
       </w:r>
       <w:proofErr w:type="spellEnd"/>
-      <w:proofErr w:type="gramEnd"/>
       <w:r>
         <w:rPr>
           <w:i/>
@@ -813,11 +1005,7 @@
         <w:t xml:space="preserve"> </w:t>
       </w:r>
       <w:r>
-        <w:t xml:space="preserve">der Ordner </w:t>
-      </w:r>
-      <w:proofErr w:type="gramStart"/>
-      <w:r>
-        <w:t>"</w:t>
+        <w:t>der Ordner "</w:t>
       </w:r>
       <w:r>
         <w:rPr>
@@ -835,7 +1023,6 @@
         <w:t>git</w:t>
       </w:r>
       <w:proofErr w:type="spellEnd"/>
-      <w:proofErr w:type="gramEnd"/>
       <w:r>
         <w:rPr>
           <w:i/>
@@ -880,7 +1067,7 @@
                     </pic:cNvPicPr>
                   </pic:nvPicPr>
                   <pic:blipFill>
-                    <a:blip r:embed="rId5">
+                    <a:blip r:embed="rId6">
                       <a:extLst>
                         <a:ext uri="{28A0092B-C50C-407E-A947-70E740481C1C}">
                           <a14:useLocalDpi xmlns:a14="http://schemas.microsoft.com/office/drawing/2010/main" val="0"/>
@@ -1188,11 +1375,7 @@
         <w:t xml:space="preserve"> geklont werden. </w:t>
       </w:r>
       <w:r>
-        <w:t xml:space="preserve">Ist der </w:t>
-      </w:r>
-      <w:proofErr w:type="gramStart"/>
-      <w:r>
-        <w:t xml:space="preserve">grundlegende </w:t>
+        <w:t xml:space="preserve">Ist der grundlegende </w:t>
       </w:r>
       <w:r>
         <w:rPr>
@@ -1210,7 +1393,6 @@
         <w:t>git</w:t>
       </w:r>
       <w:proofErr w:type="spellEnd"/>
-      <w:proofErr w:type="gramEnd"/>
       <w:r>
         <w:t xml:space="preserve"> Ordner erstellt, sieht </w:t>
       </w:r>
@@ -1290,6 +1472,7 @@
         <w:rPr>
           <w:noProof/>
         </w:rPr>
+        <w:lastRenderedPageBreak/>
         <w:drawing>
           <wp:inline distT="0" distB="0" distL="0" distR="0" wp14:anchorId="12B2DD82" wp14:editId="754F24E6">
             <wp:extent cx="3364173" cy="337919"/>
@@ -1308,7 +1491,7 @@
                     </pic:cNvPicPr>
                   </pic:nvPicPr>
                   <pic:blipFill>
-                    <a:blip r:embed="rId6">
+                    <a:blip r:embed="rId7">
                       <a:extLst>
                         <a:ext uri="{28A0092B-C50C-407E-A947-70E740481C1C}">
                           <a14:useLocalDpi xmlns:a14="http://schemas.microsoft.com/office/drawing/2010/main" val="0"/>
@@ -1598,7 +1781,6 @@
         <w:t xml:space="preserve">beziehungsweise </w:t>
       </w:r>
       <w:proofErr w:type="spellStart"/>
-      <w:proofErr w:type="gramStart"/>
       <w:r>
         <w:rPr>
           <w:b/>
@@ -1609,7 +1791,6 @@
         <w:t>user.email</w:t>
       </w:r>
       <w:proofErr w:type="spellEnd"/>
-      <w:proofErr w:type="gramEnd"/>
       <w:r>
         <w:rPr>
           <w:b/>
@@ -1638,12 +1819,10 @@
         <w:t xml:space="preserve">: </w:t>
       </w:r>
       <w:proofErr w:type="spellStart"/>
-      <w:proofErr w:type="gramStart"/>
       <w:r>
         <w:t>core.editor</w:t>
       </w:r>
       <w:proofErr w:type="spellEnd"/>
-      <w:proofErr w:type="gramEnd"/>
       <w:r>
         <w:t xml:space="preserve">, oder man ändert die Einstellungen in der respektiven Datei, aufzurufen mit </w:t>
       </w:r>
@@ -1739,27 +1918,7 @@
           <w:i/>
           <w:iCs/>
         </w:rPr>
-        <w:t xml:space="preserve"> </w:t>
-      </w:r>
-      <w:proofErr w:type="gramStart"/>
-      <w:r>
-        <w:rPr>
-          <w:b/>
-          <w:bCs/>
-          <w:i/>
-          <w:iCs/>
-        </w:rPr>
-        <w:t>alias.&lt;</w:t>
-      </w:r>
-      <w:proofErr w:type="gramEnd"/>
-      <w:r>
-        <w:rPr>
-          <w:b/>
-          <w:bCs/>
-          <w:i/>
-          <w:iCs/>
-        </w:rPr>
-        <w:t xml:space="preserve">alias </w:t>
+        <w:t xml:space="preserve"> alias.&lt;alias </w:t>
       </w:r>
       <w:proofErr w:type="spellStart"/>
       <w:r>
@@ -1884,7 +2043,6 @@
         <w:rPr>
           <w:noProof/>
         </w:rPr>
-        <w:lastRenderedPageBreak/>
         <w:drawing>
           <wp:inline distT="0" distB="0" distL="0" distR="0" wp14:anchorId="604DAD4F" wp14:editId="232A68E7">
             <wp:extent cx="2886502" cy="774562"/>
@@ -1903,7 +2061,7 @@
                     </pic:cNvPicPr>
                   </pic:nvPicPr>
                   <pic:blipFill>
-                    <a:blip r:embed="rId7">
+                    <a:blip r:embed="rId8">
                       <a:extLst>
                         <a:ext uri="{28A0092B-C50C-407E-A947-70E740481C1C}">
                           <a14:useLocalDpi xmlns:a14="http://schemas.microsoft.com/office/drawing/2010/main" val="0"/>
@@ -2187,15 +2345,7 @@
         <w:t>.</w:t>
       </w:r>
       <w:r>
-        <w:t xml:space="preserve"> Andernfalls </w:t>
-      </w:r>
-      <w:proofErr w:type="gramStart"/>
-      <w:r>
-        <w:t>wird</w:t>
-      </w:r>
-      <w:proofErr w:type="gramEnd"/>
-      <w:r>
-        <w:t xml:space="preserve"> zuvor der Benutzername und das Passwort zu einem Account verlangt, welcher Zugriff auf diese</w:t>
+        <w:t xml:space="preserve"> Andernfalls wird zuvor der Benutzername und das Passwort zu einem Account verlangt, welcher Zugriff auf diese</w:t>
       </w:r>
       <w:r>
         <w:t>s</w:t>
@@ -2313,6 +2463,7 @@
         <w:rPr>
           <w:noProof/>
         </w:rPr>
+        <w:lastRenderedPageBreak/>
         <w:drawing>
           <wp:inline distT="0" distB="0" distL="0" distR="0" wp14:anchorId="10C93904" wp14:editId="174EB8C0">
             <wp:extent cx="5702300" cy="1082675"/>
@@ -2331,7 +2482,7 @@
                     </pic:cNvPicPr>
                   </pic:nvPicPr>
                   <pic:blipFill rotWithShape="1">
-                    <a:blip r:embed="rId8">
+                    <a:blip r:embed="rId9">
                       <a:extLst>
                         <a:ext uri="{28A0092B-C50C-407E-A947-70E740481C1C}">
                           <a14:useLocalDpi xmlns:a14="http://schemas.microsoft.com/office/drawing/2010/main" val="0"/>
@@ -2371,15 +2522,7 @@
         <w:jc w:val="both"/>
       </w:pPr>
       <w:r>
-        <w:t xml:space="preserve">Als erster Schritt des Beispielprojekts wird nun eine README Datei erstellt, um das bevorstehende Projekt kurz zu beschreiben. Zusätzlich dazu wird eine Dateien mit dem </w:t>
-      </w:r>
-      <w:proofErr w:type="gramStart"/>
-      <w:r>
-        <w:t>Namen  "</w:t>
-      </w:r>
-      <w:proofErr w:type="gramEnd"/>
-      <w:r>
-        <w:t>.</w:t>
+        <w:t>Als erster Schritt des Beispielprojekts wird nun eine README Datei erstellt, um das bevorstehende Projekt kurz zu beschreiben. Zusätzlich dazu wird eine Dateien mit dem Namen  ".</w:t>
       </w:r>
       <w:proofErr w:type="spellStart"/>
       <w:r>
@@ -2419,7 +2562,7 @@
                     </pic:cNvPicPr>
                   </pic:nvPicPr>
                   <pic:blipFill rotWithShape="1">
-                    <a:blip r:embed="rId9">
+                    <a:blip r:embed="rId10">
                       <a:extLst>
                         <a:ext uri="{28A0092B-C50C-407E-A947-70E740481C1C}">
                           <a14:useLocalDpi xmlns:a14="http://schemas.microsoft.com/office/drawing/2010/main" val="0"/>
@@ -2472,11 +2615,7 @@
         <w:jc w:val="both"/>
       </w:pPr>
       <w:r>
-        <w:t>Benutzt man Dateien, welche explizit nicht in die Versionsverwaltung inkludiert werden sollen, kann eine Datei namens</w:t>
-      </w:r>
-      <w:proofErr w:type="gramStart"/>
-      <w:r>
-        <w:t xml:space="preserve">: </w:t>
+        <w:t xml:space="preserve">Benutzt man Dateien, welche explizit nicht in die Versionsverwaltung inkludiert werden sollen, kann eine Datei namens: </w:t>
       </w:r>
       <w:r>
         <w:rPr>
@@ -2498,22 +2637,17 @@
         <w:t>gitignore</w:t>
       </w:r>
       <w:proofErr w:type="spellEnd"/>
-      <w:proofErr w:type="gramEnd"/>
-      <w:r>
-        <w:rPr>
-          <w:b/>
-          <w:bCs/>
-          <w:i/>
-          <w:iCs/>
-        </w:rPr>
-        <w:t xml:space="preserve"> </w:t>
-      </w:r>
-      <w:r>
-        <w:t xml:space="preserve">verwendet werden. Dateien und Ordner, welche </w:t>
-      </w:r>
-      <w:proofErr w:type="gramStart"/>
-      <w:r>
-        <w:t xml:space="preserve">in </w:t>
+      <w:r>
+        <w:rPr>
+          <w:b/>
+          <w:bCs/>
+          <w:i/>
+          <w:iCs/>
+        </w:rPr>
+        <w:t xml:space="preserve"> </w:t>
+      </w:r>
+      <w:r>
+        <w:t xml:space="preserve">verwendet werden. Dateien und Ordner, welche in </w:t>
       </w:r>
       <w:r>
         <w:rPr>
@@ -2531,7 +2665,6 @@
         <w:t>gitignore</w:t>
       </w:r>
       <w:proofErr w:type="spellEnd"/>
-      <w:proofErr w:type="gramEnd"/>
       <w:r>
         <w:rPr>
           <w:i/>
@@ -2686,7 +2819,6 @@
         <w:pStyle w:val="berschrift2"/>
       </w:pPr>
       <w:r>
-        <w:lastRenderedPageBreak/>
         <w:t xml:space="preserve">Index </w:t>
       </w:r>
       <w:r>
@@ -2781,7 +2913,7 @@
                     </pic:cNvPicPr>
                   </pic:nvPicPr>
                   <pic:blipFill>
-                    <a:blip r:embed="rId10">
+                    <a:blip r:embed="rId11">
                       <a:extLst>
                         <a:ext uri="{28A0092B-C50C-407E-A947-70E740481C1C}">
                           <a14:useLocalDpi xmlns:a14="http://schemas.microsoft.com/office/drawing/2010/main" val="0"/>
@@ -2905,27 +3037,7 @@
           <w:i/>
           <w:iCs/>
         </w:rPr>
-        <w:t xml:space="preserve"> </w:t>
-      </w:r>
-      <w:proofErr w:type="gramStart"/>
-      <w:r>
-        <w:rPr>
-          <w:b/>
-          <w:bCs/>
-          <w:i/>
-          <w:iCs/>
-        </w:rPr>
-        <w:t>add .</w:t>
-      </w:r>
-      <w:proofErr w:type="gramEnd"/>
-      <w:r>
-        <w:rPr>
-          <w:b/>
-          <w:bCs/>
-          <w:i/>
-          <w:iCs/>
-        </w:rPr>
-        <w:t xml:space="preserve"> oder </w:t>
+        <w:t xml:space="preserve"> add . oder </w:t>
       </w:r>
       <w:proofErr w:type="spellStart"/>
       <w:r>
@@ -2965,26 +3077,13 @@
           <w:i/>
           <w:iCs/>
         </w:rPr>
-        <w:t xml:space="preserve"> </w:t>
-      </w:r>
-      <w:proofErr w:type="gramStart"/>
-      <w:r>
-        <w:rPr>
-          <w:b/>
-          <w:bCs/>
-          <w:i/>
-          <w:iCs/>
-        </w:rPr>
-        <w:t>*</w:t>
-      </w:r>
-      <w:r>
-        <w:t xml:space="preserve"> .</w:t>
-      </w:r>
-      <w:proofErr w:type="gramEnd"/>
-      <w:r>
-        <w:t xml:space="preserve"> Ausgeschlossen durch den * Operator sind Dateien, welche mit einem Punkt beginnen. Diese müssen explizit hinzugefügt werden. Der Benutzer kann durch den Index gezielt auswählen, welche </w:t>
-      </w:r>
-      <w:r>
+        <w:t xml:space="preserve"> *</w:t>
+      </w:r>
+      <w:r>
+        <w:t xml:space="preserve"> . Ausgeschlossen durch den * Operator sind Dateien, welche mit einem Punkt beginnen. Diese müssen explizit hinzugefügt werden. Der Benutzer kann durch den Index gezielt auswählen, welche </w:t>
+      </w:r>
+      <w:r>
+        <w:lastRenderedPageBreak/>
         <w:t>Änderungen</w:t>
       </w:r>
       <w:r>
@@ -3028,7 +3127,7 @@
                     </pic:cNvPicPr>
                   </pic:nvPicPr>
                   <pic:blipFill rotWithShape="1">
-                    <a:blip r:embed="rId11">
+                    <a:blip r:embed="rId12">
                       <a:extLst>
                         <a:ext uri="{28A0092B-C50C-407E-A947-70E740481C1C}">
                           <a14:useLocalDpi xmlns:a14="http://schemas.microsoft.com/office/drawing/2010/main" val="0"/>
@@ -3133,7 +3232,6 @@
         <w:t xml:space="preserve"> –</w:t>
       </w:r>
       <w:proofErr w:type="spellStart"/>
-      <w:proofErr w:type="gramStart"/>
       <w:r>
         <w:rPr>
           <w:b/>
@@ -3154,188 +3252,180 @@
         <w:t xml:space="preserve"> </w:t>
       </w:r>
       <w:r>
+        <w:t xml:space="preserve">. Hier werden nun mehrere Commandos abgefragt, welche einzeln, nacheinander auf Dateien angewendet werden können. Mit dem Kommando </w:t>
+      </w:r>
+      <w:proofErr w:type="spellStart"/>
+      <w:r>
+        <w:rPr>
+          <w:i/>
+          <w:iCs/>
+        </w:rPr>
+        <w:t>patch</w:t>
+      </w:r>
+      <w:proofErr w:type="spellEnd"/>
+      <w:r>
+        <w:t xml:space="preserve"> kann nun eine Datei weiter aufgesplittet werden, um einzelne Zeilen dem Index hinzuzufügen [1]. Um dies für eine einzelne Datei durchzuführen kann </w:t>
+      </w:r>
+      <w:proofErr w:type="spellStart"/>
+      <w:r>
+        <w:rPr>
+          <w:b/>
+          <w:bCs/>
+          <w:i/>
+          <w:iCs/>
+        </w:rPr>
+        <w:t>git</w:t>
+      </w:r>
+      <w:proofErr w:type="spellEnd"/>
+      <w:r>
+        <w:rPr>
+          <w:b/>
+          <w:bCs/>
+          <w:i/>
+          <w:iCs/>
+        </w:rPr>
+        <w:t xml:space="preserve"> </w:t>
+      </w:r>
+      <w:proofErr w:type="spellStart"/>
+      <w:r>
+        <w:rPr>
+          <w:b/>
+          <w:bCs/>
+          <w:i/>
+          <w:iCs/>
+        </w:rPr>
+        <w:t>add</w:t>
+      </w:r>
+      <w:proofErr w:type="spellEnd"/>
+      <w:r>
+        <w:rPr>
+          <w:b/>
+          <w:bCs/>
+          <w:i/>
+          <w:iCs/>
+        </w:rPr>
+        <w:t xml:space="preserve"> -p &lt;</w:t>
+      </w:r>
+      <w:proofErr w:type="spellStart"/>
+      <w:r>
+        <w:rPr>
+          <w:b/>
+          <w:bCs/>
+          <w:i/>
+          <w:iCs/>
+        </w:rPr>
+        <w:t>file</w:t>
+      </w:r>
+      <w:proofErr w:type="spellEnd"/>
+      <w:r>
+        <w:rPr>
+          <w:b/>
+          <w:bCs/>
+          <w:i/>
+          <w:iCs/>
+        </w:rPr>
+        <w:t>&gt;</w:t>
+      </w:r>
+      <w:r>
+        <w:t xml:space="preserve"> verwendet werden</w:t>
+      </w:r>
+      <w:r>
+        <w:t xml:space="preserve">. </w:t>
+      </w:r>
+      <w:r>
+        <w:t xml:space="preserve">Soll eine Datei aus der Versionsverwaltung entfernt werden, wird sie dem </w:t>
+      </w:r>
+      <w:proofErr w:type="spellStart"/>
+      <w:r>
+        <w:rPr>
+          <w:i/>
+          <w:iCs/>
+        </w:rPr>
+        <w:t>remove</w:t>
+      </w:r>
+      <w:proofErr w:type="spellEnd"/>
+      <w:r>
+        <w:rPr>
+          <w:i/>
+          <w:iCs/>
+        </w:rPr>
+        <w:t xml:space="preserve"> </w:t>
+      </w:r>
+      <w:r>
+        <w:t xml:space="preserve">Kommando übergeben. Der Aufruf lautet hierbei </w:t>
+      </w:r>
+      <w:proofErr w:type="spellStart"/>
+      <w:r>
+        <w:rPr>
+          <w:b/>
+          <w:bCs/>
+          <w:i/>
+          <w:iCs/>
+        </w:rPr>
+        <w:t>git</w:t>
+      </w:r>
+      <w:proofErr w:type="spellEnd"/>
+      <w:r>
+        <w:rPr>
+          <w:b/>
+          <w:bCs/>
+          <w:i/>
+          <w:iCs/>
+        </w:rPr>
+        <w:t xml:space="preserve"> </w:t>
+      </w:r>
+      <w:proofErr w:type="spellStart"/>
+      <w:r>
+        <w:rPr>
+          <w:b/>
+          <w:bCs/>
+          <w:i/>
+          <w:iCs/>
+        </w:rPr>
+        <w:t>rm</w:t>
+      </w:r>
+      <w:proofErr w:type="spellEnd"/>
+      <w:r>
+        <w:rPr>
+          <w:b/>
+          <w:bCs/>
+          <w:i/>
+          <w:iCs/>
+        </w:rPr>
+        <w:t xml:space="preserve"> &lt;</w:t>
+      </w:r>
+      <w:proofErr w:type="spellStart"/>
+      <w:r>
+        <w:rPr>
+          <w:b/>
+          <w:bCs/>
+          <w:i/>
+          <w:iCs/>
+        </w:rPr>
+        <w:t>file</w:t>
+      </w:r>
+      <w:proofErr w:type="spellEnd"/>
+      <w:r>
+        <w:rPr>
+          <w:b/>
+          <w:bCs/>
+          <w:i/>
+          <w:iCs/>
+        </w:rPr>
+        <w:t xml:space="preserve">&gt;. </w:t>
+      </w:r>
+      <w:r>
+        <w:t xml:space="preserve">Für dauerhafte oder wiederkehrende nicht versionsverwaltete Dateien in der Arbeitskopie ist es hilfreich eine </w:t>
+      </w:r>
+      <w:r>
+        <w:rPr>
+          <w:b/>
+          <w:bCs/>
+          <w:i/>
+          <w:iCs/>
+        </w:rPr>
         <w:t>.</w:t>
       </w:r>
-      <w:proofErr w:type="gramEnd"/>
-      <w:r>
-        <w:t xml:space="preserve"> Hier werden nun mehrere Commandos abgefragt, welche einzeln, nacheinander auf Dateien angewendet werden können. Mit dem Kommando </w:t>
-      </w:r>
-      <w:proofErr w:type="spellStart"/>
-      <w:r>
-        <w:rPr>
-          <w:i/>
-          <w:iCs/>
-        </w:rPr>
-        <w:t>patch</w:t>
-      </w:r>
-      <w:proofErr w:type="spellEnd"/>
-      <w:r>
-        <w:t xml:space="preserve"> kann nun eine Datei weiter aufgesplittet werden, um einzelne Zeilen dem Index hinzuzufügen [1]. Um dies für eine einzelne Datei durchzuführen kann </w:t>
-      </w:r>
-      <w:proofErr w:type="spellStart"/>
-      <w:r>
-        <w:rPr>
-          <w:b/>
-          <w:bCs/>
-          <w:i/>
-          <w:iCs/>
-        </w:rPr>
-        <w:t>git</w:t>
-      </w:r>
-      <w:proofErr w:type="spellEnd"/>
-      <w:r>
-        <w:rPr>
-          <w:b/>
-          <w:bCs/>
-          <w:i/>
-          <w:iCs/>
-        </w:rPr>
-        <w:t xml:space="preserve"> </w:t>
-      </w:r>
-      <w:proofErr w:type="spellStart"/>
-      <w:r>
-        <w:rPr>
-          <w:b/>
-          <w:bCs/>
-          <w:i/>
-          <w:iCs/>
-        </w:rPr>
-        <w:t>add</w:t>
-      </w:r>
-      <w:proofErr w:type="spellEnd"/>
-      <w:r>
-        <w:rPr>
-          <w:b/>
-          <w:bCs/>
-          <w:i/>
-          <w:iCs/>
-        </w:rPr>
-        <w:t xml:space="preserve"> -p &lt;</w:t>
-      </w:r>
-      <w:proofErr w:type="spellStart"/>
-      <w:r>
-        <w:rPr>
-          <w:b/>
-          <w:bCs/>
-          <w:i/>
-          <w:iCs/>
-        </w:rPr>
-        <w:t>file</w:t>
-      </w:r>
-      <w:proofErr w:type="spellEnd"/>
-      <w:r>
-        <w:rPr>
-          <w:b/>
-          <w:bCs/>
-          <w:i/>
-          <w:iCs/>
-        </w:rPr>
-        <w:t>&gt;</w:t>
-      </w:r>
-      <w:r>
-        <w:t xml:space="preserve"> verwendet werden</w:t>
-      </w:r>
-      <w:r>
-        <w:t xml:space="preserve">. </w:t>
-      </w:r>
-      <w:r>
-        <w:t xml:space="preserve">Soll eine Datei aus der Versionsverwaltung entfernt werden, wird sie dem </w:t>
-      </w:r>
-      <w:proofErr w:type="spellStart"/>
-      <w:r>
-        <w:rPr>
-          <w:i/>
-          <w:iCs/>
-        </w:rPr>
-        <w:t>remove</w:t>
-      </w:r>
-      <w:proofErr w:type="spellEnd"/>
-      <w:r>
-        <w:rPr>
-          <w:i/>
-          <w:iCs/>
-        </w:rPr>
-        <w:t xml:space="preserve"> </w:t>
-      </w:r>
-      <w:r>
-        <w:t xml:space="preserve">Kommando übergeben. Der Aufruf lautet hierbei </w:t>
-      </w:r>
-      <w:proofErr w:type="spellStart"/>
-      <w:r>
-        <w:rPr>
-          <w:b/>
-          <w:bCs/>
-          <w:i/>
-          <w:iCs/>
-        </w:rPr>
-        <w:t>git</w:t>
-      </w:r>
-      <w:proofErr w:type="spellEnd"/>
-      <w:r>
-        <w:rPr>
-          <w:b/>
-          <w:bCs/>
-          <w:i/>
-          <w:iCs/>
-        </w:rPr>
-        <w:t xml:space="preserve"> </w:t>
-      </w:r>
-      <w:proofErr w:type="spellStart"/>
-      <w:r>
-        <w:rPr>
-          <w:b/>
-          <w:bCs/>
-          <w:i/>
-          <w:iCs/>
-        </w:rPr>
-        <w:t>rm</w:t>
-      </w:r>
-      <w:proofErr w:type="spellEnd"/>
-      <w:r>
-        <w:rPr>
-          <w:b/>
-          <w:bCs/>
-          <w:i/>
-          <w:iCs/>
-        </w:rPr>
-        <w:t xml:space="preserve"> &lt;</w:t>
-      </w:r>
-      <w:proofErr w:type="spellStart"/>
-      <w:r>
-        <w:rPr>
-          <w:b/>
-          <w:bCs/>
-          <w:i/>
-          <w:iCs/>
-        </w:rPr>
-        <w:t>file</w:t>
-      </w:r>
-      <w:proofErr w:type="spellEnd"/>
-      <w:r>
-        <w:rPr>
-          <w:b/>
-          <w:bCs/>
-          <w:i/>
-          <w:iCs/>
-        </w:rPr>
-        <w:t xml:space="preserve">&gt;. </w:t>
-      </w:r>
-      <w:r>
-        <w:t xml:space="preserve">Für dauerhafte oder wiederkehrende nicht versionsverwaltete Dateien in der Arbeitskopie ist es hilfreich </w:t>
-      </w:r>
-      <w:proofErr w:type="gramStart"/>
-      <w:r>
-        <w:t xml:space="preserve">eine </w:t>
-      </w:r>
-      <w:r>
-        <w:rPr>
-          <w:b/>
-          <w:bCs/>
-          <w:i/>
-          <w:iCs/>
-        </w:rPr>
-        <w:t>.</w:t>
-      </w:r>
       <w:proofErr w:type="spellStart"/>
       <w:r>
         <w:rPr>
@@ -3347,7 +3437,6 @@
         <w:t>gitignore</w:t>
       </w:r>
       <w:proofErr w:type="spellEnd"/>
-      <w:proofErr w:type="gramEnd"/>
       <w:r>
         <w:t xml:space="preserve"> Datei</w:t>
       </w:r>
@@ -3383,7 +3472,6 @@
         <w:jc w:val="both"/>
       </w:pPr>
       <w:r>
-        <w:lastRenderedPageBreak/>
         <w:t>Als nächster Schritt soll nun ein Commit getätigt werden um als erster Schnappschuss des Initialen Archivs zu stehen.</w:t>
       </w:r>
     </w:p>
@@ -3482,7 +3570,11 @@
       </w:r>
       <w:proofErr w:type="spellEnd"/>
       <w:r>
-        <w:t xml:space="preserve"> anordnen und erhält damit die grafische Darstellung einer Baumstruktur</w:t>
+        <w:t xml:space="preserve"> anordnen und </w:t>
+      </w:r>
+      <w:r>
+        <w:lastRenderedPageBreak/>
+        <w:t>erhält damit die grafische Darstellung einer Baumstruktur</w:t>
       </w:r>
       <w:r>
         <w:t>, siehe ABBILDUNG</w:t>
@@ -3512,7 +3604,7 @@
                     </pic:cNvPicPr>
                   </pic:nvPicPr>
                   <pic:blipFill>
-                    <a:blip r:embed="rId12" cstate="print">
+                    <a:blip r:embed="rId13" cstate="print">
                       <a:extLst>
                         <a:ext uri="{28A0092B-C50C-407E-A947-70E740481C1C}">
                           <a14:useLocalDpi xmlns:a14="http://schemas.microsoft.com/office/drawing/2010/main" val="0"/>
@@ -3790,7 +3882,7 @@
                     </pic:cNvPicPr>
                   </pic:nvPicPr>
                   <pic:blipFill>
-                    <a:blip r:embed="rId13">
+                    <a:blip r:embed="rId14">
                       <a:extLst>
                         <a:ext uri="{28A0092B-C50C-407E-A947-70E740481C1C}">
                           <a14:useLocalDpi xmlns:a14="http://schemas.microsoft.com/office/drawing/2010/main" val="0"/>
@@ -3831,7 +3923,6 @@
         </w:rPr>
       </w:pPr>
       <w:r>
-        <w:lastRenderedPageBreak/>
         <w:t xml:space="preserve">Zur Überprüfung kann man die Historie des Projektarchivs einsehen. Hier sollte der Commit nun zu sehen sein. Dafür verwendet man das Kommando </w:t>
       </w:r>
       <w:r>
@@ -3981,7 +4072,16 @@
           <w:i/>
           <w:iCs/>
         </w:rPr>
-        <w:t xml:space="preserve"> log –</w:t>
+        <w:t xml:space="preserve"> log</w:t>
+      </w:r>
+      <w:r>
+        <w:rPr>
+          <w:b/>
+          <w:bCs/>
+          <w:i/>
+          <w:iCs/>
+        </w:rPr>
+        <w:t xml:space="preserve"> --</w:t>
       </w:r>
       <w:proofErr w:type="spellStart"/>
       <w:r>
@@ -4013,7 +4113,16 @@
           <w:i/>
           <w:iCs/>
         </w:rPr>
-        <w:t>–follow &lt;</w:t>
+        <w:t>--</w:t>
+      </w:r>
+      <w:r>
+        <w:rPr>
+          <w:b/>
+          <w:bCs/>
+          <w:i/>
+          <w:iCs/>
+        </w:rPr>
+        <w:t>follow &lt;</w:t>
       </w:r>
       <w:proofErr w:type="spellStart"/>
       <w:r>
@@ -4036,7 +4145,10 @@
         <w:t>&gt;</w:t>
       </w:r>
       <w:r>
-        <w:t xml:space="preserve">. Hier werden nun alle Änderungen an der Datei mit dem jeweiligen Commit ausgegeben. Mit </w:t>
+        <w:t>. Hier werden nun alle Änderungen an der Datei mit dem jeweiligen Commit ausgegeben. Mit</w:t>
+      </w:r>
+      <w:r>
+        <w:t xml:space="preserve"> </w:t>
       </w:r>
       <w:r>
         <w:rPr>
@@ -4065,6 +4177,15 @@
           <w:i/>
           <w:iCs/>
         </w:rPr>
+        <w:t xml:space="preserve"> '&lt;Suche&gt;'</w:t>
+      </w:r>
+      <w:r>
+        <w:rPr>
+          <w:b/>
+          <w:bCs/>
+          <w:i/>
+          <w:iCs/>
+        </w:rPr>
         <w:t xml:space="preserve"> </w:t>
       </w:r>
       <w:r>
@@ -4095,17 +4216,15 @@
         </w:rPr>
         <w:t>-S&lt;</w:t>
       </w:r>
-      <w:proofErr w:type="spellStart"/>
-      <w:r>
-        <w:rPr>
-          <w:b/>
-          <w:bCs/>
-          <w:i/>
-          <w:iCs/>
-        </w:rPr>
-        <w:t>search</w:t>
-      </w:r>
-      <w:proofErr w:type="spellEnd"/>
+      <w:r>
+        <w:rPr>
+          <w:b/>
+          <w:bCs/>
+          <w:i/>
+          <w:iCs/>
+        </w:rPr>
+        <w:t>Suche</w:t>
+      </w:r>
       <w:r>
         <w:rPr>
           <w:b/>
@@ -4125,7 +4244,25 @@
           <w:i/>
           <w:iCs/>
         </w:rPr>
-        <w:t xml:space="preserve">-&lt;zahl&gt; </w:t>
+        <w:t>-&lt;</w:t>
+      </w:r>
+      <w:r>
+        <w:rPr>
+          <w:b/>
+          <w:bCs/>
+          <w:i/>
+          <w:iCs/>
+        </w:rPr>
+        <w:t>Z</w:t>
+      </w:r>
+      <w:r>
+        <w:rPr>
+          <w:b/>
+          <w:bCs/>
+          <w:i/>
+          <w:iCs/>
+        </w:rPr>
+        <w:t xml:space="preserve">ahl&gt; </w:t>
       </w:r>
       <w:r>
         <w:t xml:space="preserve">kann die Ausgabe auf eine bestimmte Anzahl an </w:t>
@@ -4165,6 +4302,53 @@
           <w:i/>
           <w:iCs/>
         </w:rPr>
+        <w:t>--</w:t>
+      </w:r>
+      <w:proofErr w:type="spellStart"/>
+      <w:r>
+        <w:rPr>
+          <w:b/>
+          <w:bCs/>
+          <w:i/>
+          <w:iCs/>
+        </w:rPr>
+        <w:t>graph</w:t>
+      </w:r>
+      <w:proofErr w:type="spellEnd"/>
+      <w:r>
+        <w:rPr>
+          <w:b/>
+          <w:bCs/>
+          <w:i/>
+          <w:iCs/>
+        </w:rPr>
+        <w:t xml:space="preserve"> </w:t>
+      </w:r>
+      <w:r>
+        <w:t xml:space="preserve">übergeben werden. Dadurch entsteht an den ersten Stellen der Baum, welcher das Repository wiederspiegelt, um die </w:t>
+      </w:r>
+      <w:proofErr w:type="spellStart"/>
+      <w:r>
+        <w:t>Commits</w:t>
+      </w:r>
+      <w:proofErr w:type="spellEnd"/>
+      <w:r>
+        <w:t xml:space="preserve"> schneller den Zweigen zuordnen zu </w:t>
+      </w:r>
+      <w:r>
+        <w:lastRenderedPageBreak/>
+        <w:t>können.</w:t>
+      </w:r>
+      <w:r>
+        <w:t xml:space="preserve"> Um sehen zu können ob Etiketten oder Zweige dem jeweiligen Commit zugeordnet sind, wird </w:t>
+      </w:r>
+      <w:r>
+        <w:rPr>
+          <w:b/>
+          <w:bCs/>
+          <w:i/>
+          <w:iCs/>
+        </w:rPr>
         <w:t>–</w:t>
       </w:r>
       <w:proofErr w:type="spellStart"/>
@@ -4175,28 +4359,23 @@
           <w:i/>
           <w:iCs/>
         </w:rPr>
-        <w:t>graph</w:t>
-      </w:r>
-      <w:proofErr w:type="spellEnd"/>
-      <w:r>
-        <w:rPr>
-          <w:b/>
-          <w:bCs/>
-          <w:i/>
-          <w:iCs/>
-        </w:rPr>
-        <w:t xml:space="preserve"> </w:t>
-      </w:r>
-      <w:r>
-        <w:t xml:space="preserve">übergeben werden. Dadurch entsteht an den ersten Stellen der Baum, welcher das Repository wiederspiegelt, um die </w:t>
-      </w:r>
-      <w:proofErr w:type="spellStart"/>
-      <w:r>
-        <w:t>Commits</w:t>
-      </w:r>
-      <w:proofErr w:type="spellEnd"/>
-      <w:r>
-        <w:t xml:space="preserve"> schneller den Zweigen zuordnen zu können. [27]</w:t>
+        <w:t>decorate</w:t>
+      </w:r>
+      <w:proofErr w:type="spellEnd"/>
+      <w:r>
+        <w:rPr>
+          <w:b/>
+          <w:bCs/>
+          <w:i/>
+          <w:iCs/>
+        </w:rPr>
+        <w:t xml:space="preserve"> </w:t>
+      </w:r>
+      <w:r>
+        <w:t>verwendet.</w:t>
+      </w:r>
+      <w:r>
+        <w:t xml:space="preserve"> [27]</w:t>
       </w:r>
     </w:p>
     <w:p>
@@ -4256,7 +4435,7 @@
                     </pic:cNvPicPr>
                   </pic:nvPicPr>
                   <pic:blipFill>
-                    <a:blip r:embed="rId14">
+                    <a:blip r:embed="rId15">
                       <a:extLst>
                         <a:ext uri="{28A0092B-C50C-407E-A947-70E740481C1C}">
                           <a14:useLocalDpi xmlns:a14="http://schemas.microsoft.com/office/drawing/2010/main" val="0"/>
@@ -4330,7 +4509,7 @@
                     </pic:cNvPicPr>
                   </pic:nvPicPr>
                   <pic:blipFill>
-                    <a:blip r:embed="rId15">
+                    <a:blip r:embed="rId16">
                       <a:extLst>
                         <a:ext uri="{28A0092B-C50C-407E-A947-70E740481C1C}">
                           <a14:useLocalDpi xmlns:a14="http://schemas.microsoft.com/office/drawing/2010/main" val="0"/>
@@ -4482,30 +4661,16 @@
         <w:t xml:space="preserve"> </w:t>
       </w:r>
       <w:r>
-        <w:t xml:space="preserve">mit dem </w:t>
-      </w:r>
-      <w:proofErr w:type="gramStart"/>
-      <w:r>
-        <w:t xml:space="preserve">Schlüsselwort  </w:t>
-      </w:r>
-      <w:r>
-        <w:rPr>
-          <w:b/>
-          <w:bCs/>
-          <w:i/>
-          <w:iCs/>
-        </w:rPr>
-        <w:t>--</w:t>
-      </w:r>
-      <w:proofErr w:type="gramEnd"/>
-      <w:r>
-        <w:rPr>
-          <w:b/>
-          <w:bCs/>
-          <w:i/>
-          <w:iCs/>
-        </w:rPr>
-        <w:t>i</w:t>
+        <w:t xml:space="preserve">mit dem Schlüsselwort  </w:t>
+      </w:r>
+      <w:r>
+        <w:rPr>
+          <w:b/>
+          <w:bCs/>
+          <w:i/>
+          <w:iCs/>
+        </w:rPr>
+        <w:t>--i</w:t>
       </w:r>
       <w:r>
         <w:rPr>
@@ -4720,11 +4885,7 @@
         <w:t xml:space="preserve">[9] </w:t>
       </w:r>
       <w:r>
-        <w:t xml:space="preserve">Hier kann auch der </w:t>
-      </w:r>
-      <w:r>
-        <w:lastRenderedPageBreak/>
-        <w:t xml:space="preserve">Anhang </w:t>
+        <w:t xml:space="preserve">Hier kann auch der Anhang </w:t>
       </w:r>
       <w:r>
         <w:rPr>
@@ -4902,7 +5063,6 @@
         <w:t xml:space="preserve"> hinterlegte </w:t>
       </w:r>
       <w:proofErr w:type="spellStart"/>
-      <w:proofErr w:type="gramStart"/>
       <w:r>
         <w:t>Editor</w:t>
       </w:r>
@@ -4913,7 +5073,6 @@
         <w:t>zu</w:t>
       </w:r>
       <w:proofErr w:type="spellEnd"/>
-      <w:proofErr w:type="gramEnd"/>
       <w:r>
         <w:t xml:space="preserve"> sehen in</w:t>
       </w:r>
@@ -4985,6 +5144,7 @@
         <w:rPr>
           <w:noProof/>
         </w:rPr>
+        <w:lastRenderedPageBreak/>
         <w:drawing>
           <wp:inline distT="0" distB="0" distL="0" distR="0" wp14:anchorId="702066B9" wp14:editId="2611A8D7">
             <wp:extent cx="5048885" cy="3363595"/>
@@ -5003,7 +5163,7 @@
                     </pic:cNvPicPr>
                   </pic:nvPicPr>
                   <pic:blipFill>
-                    <a:blip r:embed="rId16">
+                    <a:blip r:embed="rId17">
                       <a:extLst>
                         <a:ext uri="{28A0092B-C50C-407E-A947-70E740481C1C}">
                           <a14:useLocalDpi xmlns:a14="http://schemas.microsoft.com/office/drawing/2010/main" val="0"/>
@@ -5037,7 +5197,6 @@
     </w:p>
     <w:p>
       <w:r>
-        <w:lastRenderedPageBreak/>
         <w:t>Als nächster Schritt wird das Editierte gespeichert und der Editor geschlossen. Dadurch öffnet sich nun automatisch der Editor ein zweites Mal, zu sehen in ABBILDUNG.</w:t>
       </w:r>
       <w:r>
@@ -5062,7 +5221,7 @@
                     </pic:cNvPicPr>
                   </pic:nvPicPr>
                   <pic:blipFill>
-                    <a:blip r:embed="rId17">
+                    <a:blip r:embed="rId18">
                       <a:extLst>
                         <a:ext uri="{28A0092B-C50C-407E-A947-70E740481C1C}">
                           <a14:useLocalDpi xmlns:a14="http://schemas.microsoft.com/office/drawing/2010/main" val="0"/>
@@ -5160,6 +5319,7 @@
         <w:rPr>
           <w:noProof/>
         </w:rPr>
+        <w:lastRenderedPageBreak/>
         <w:drawing>
           <wp:inline distT="0" distB="0" distL="0" distR="0" wp14:anchorId="49022BFB" wp14:editId="76ED60B0">
             <wp:extent cx="5756910" cy="1113183"/>
@@ -5178,7 +5338,7 @@
                     </pic:cNvPicPr>
                   </pic:nvPicPr>
                   <pic:blipFill rotWithShape="1">
-                    <a:blip r:embed="rId18">
+                    <a:blip r:embed="rId19">
                       <a:extLst>
                         <a:ext uri="{28A0092B-C50C-407E-A947-70E740481C1C}">
                           <a14:useLocalDpi xmlns:a14="http://schemas.microsoft.com/office/drawing/2010/main" val="0"/>
@@ -5254,7 +5414,7 @@
                     </pic:cNvPicPr>
                   </pic:nvPicPr>
                   <pic:blipFill rotWithShape="1">
-                    <a:blip r:embed="rId18">
+                    <a:blip r:embed="rId19">
                       <a:extLst>
                         <a:ext uri="{28A0092B-C50C-407E-A947-70E740481C1C}">
                           <a14:useLocalDpi xmlns:a14="http://schemas.microsoft.com/office/drawing/2010/main" val="0"/>
@@ -5375,11 +5535,7 @@
         <w:t xml:space="preserve">in einen Commit überführt werden. </w:t>
       </w:r>
       <w:r>
-        <w:t xml:space="preserve">Falls man nun den Zweig wechseln will, jedoch Änderungen besitzt, welche erst zu einem späteren Zeitpunkt fertig werden, </w:t>
-      </w:r>
-      <w:r>
-        <w:lastRenderedPageBreak/>
-        <w:t xml:space="preserve">kann man diese im </w:t>
+        <w:t xml:space="preserve">Falls man nun den Zweig wechseln will, jedoch Änderungen besitzt, welche erst zu einem späteren Zeitpunkt fertig werden, kann man diese im </w:t>
       </w:r>
       <w:proofErr w:type="spellStart"/>
       <w:r>
@@ -5959,21 +6115,12 @@
         <w:t>stash</w:t>
       </w:r>
       <w:proofErr w:type="spellEnd"/>
-      <w:proofErr w:type="gramStart"/>
-      <w:r>
-        <w:rPr>
-          <w:i/>
-          <w:iCs/>
-        </w:rPr>
-        <w:t>@{</w:t>
-      </w:r>
-      <w:proofErr w:type="gramEnd"/>
-      <w:r>
-        <w:rPr>
-          <w:i/>
-          <w:iCs/>
-        </w:rPr>
-        <w:t>2] ist. [3]</w:t>
+      <w:r>
+        <w:rPr>
+          <w:i/>
+          <w:iCs/>
+        </w:rPr>
+        <w:t>@{2] ist. [3]</w:t>
       </w:r>
     </w:p>
     <w:p>
@@ -6013,7 +6160,7 @@
                     </pic:cNvPicPr>
                   </pic:nvPicPr>
                   <pic:blipFill>
-                    <a:blip r:embed="rId19">
+                    <a:blip r:embed="rId20">
                       <a:extLst>
                         <a:ext uri="{28A0092B-C50C-407E-A947-70E740481C1C}">
                           <a14:useLocalDpi xmlns:a14="http://schemas.microsoft.com/office/drawing/2010/main" val="0"/>
@@ -6116,7 +6263,11 @@
         <w:t xml:space="preserve"> sichergestellt werden, dass </w:t>
       </w:r>
       <w:r>
-        <w:t>man sich nicht gegenseitig in die Quere kommt und immer ein gesicherter Hauptstand da ist, auf welchen man sich beziehen kann. Aufgrund dieser Isolation lassen sich Projekte mit mehreren Entwicklern ohne größere Abstimmung und Nachverfolgung</w:t>
+        <w:t xml:space="preserve">man </w:t>
+      </w:r>
+      <w:r>
+        <w:lastRenderedPageBreak/>
+        <w:t>sich nicht gegenseitig in die Quere kommt und immer ein gesicherter Hauptstand da ist, auf welchen man sich beziehen kann. Aufgrund dieser Isolation lassen sich Projekte mit mehreren Entwicklern ohne größere Abstimmung und Nachverfolgung</w:t>
       </w:r>
       <w:r>
         <w:t>en</w:t>
@@ -6741,11 +6892,7 @@
         <w:t xml:space="preserve">&gt; </w:t>
       </w:r>
       <w:r>
-        <w:t xml:space="preserve">verwendet werden. Nun werden alle Zweige aufgelistet, die diesen Commit beinhalten. Dies funktioniert jedoch nur, falls genau dieser Commit zugeführt wurde. Ist der Commit zum Beispiel über </w:t>
-      </w:r>
-      <w:r>
-        <w:lastRenderedPageBreak/>
-        <w:t xml:space="preserve">einen </w:t>
+        <w:t xml:space="preserve">verwendet werden. Nun werden alle Zweige aufgelistet, die diesen Commit beinhalten. Dies funktioniert jedoch nur, falls genau dieser Commit zugeführt wurde. Ist der Commit zum Beispiel über einen </w:t>
       </w:r>
       <w:proofErr w:type="spellStart"/>
       <w:r>
@@ -6849,7 +6996,7 @@
                     </pic:cNvPicPr>
                   </pic:nvPicPr>
                   <pic:blipFill>
-                    <a:blip r:embed="rId20">
+                    <a:blip r:embed="rId21">
                       <a:extLst>
                         <a:ext uri="{28A0092B-C50C-407E-A947-70E740481C1C}">
                           <a14:useLocalDpi xmlns:a14="http://schemas.microsoft.com/office/drawing/2010/main" val="0"/>
@@ -7123,13 +7270,8 @@
       <w:r>
         <w:t xml:space="preserve">[13] </w:t>
       </w:r>
-      <w:proofErr w:type="gramStart"/>
-      <w:r>
-        <w:t>Wird</w:t>
-      </w:r>
-      <w:proofErr w:type="gramEnd"/>
-      <w:r>
-        <w:t xml:space="preserve"> ein Commit, besser gesagt dessen Checksumme, übergeben, entsteht dadurch ein sogenannter </w:t>
+      <w:r>
+        <w:t xml:space="preserve">Wird ein Commit, besser gesagt dessen Checksumme, übergeben, entsteht dadurch ein sogenannter </w:t>
       </w:r>
       <w:r>
         <w:t>"</w:t>
@@ -7325,6 +7467,7 @@
         <w:jc w:val="both"/>
       </w:pPr>
       <w:r>
+        <w:lastRenderedPageBreak/>
         <w:t xml:space="preserve">Der Entwickler wechselt somit mit dem Befehl </w:t>
       </w:r>
       <w:proofErr w:type="spellStart"/>
@@ -7370,7 +7513,6 @@
       <w:r>
         <w:t xml:space="preserve">, gemäß ABBILDUNG, auf den Zweig </w:t>
       </w:r>
-      <w:proofErr w:type="gramStart"/>
       <w:r>
         <w:rPr>
           <w:i/>
@@ -7378,7 +7520,6 @@
         </w:rPr>
         <w:t>feature</w:t>
       </w:r>
-      <w:proofErr w:type="gramEnd"/>
       <w:r>
         <w:rPr>
           <w:i/>
@@ -7416,7 +7557,7 @@
                     </pic:cNvPicPr>
                   </pic:nvPicPr>
                   <pic:blipFill>
-                    <a:blip r:embed="rId21">
+                    <a:blip r:embed="rId22">
                       <a:extLst>
                         <a:ext uri="{28A0092B-C50C-407E-A947-70E740481C1C}">
                           <a14:useLocalDpi xmlns:a14="http://schemas.microsoft.com/office/drawing/2010/main" val="0"/>
@@ -7542,7 +7683,6 @@
         <w:rPr>
           <w:noProof/>
         </w:rPr>
-        <w:lastRenderedPageBreak/>
         <w:drawing>
           <wp:inline distT="0" distB="0" distL="0" distR="0" wp14:anchorId="1CCED0AE" wp14:editId="6EF7EA32">
             <wp:extent cx="5756910" cy="2091055"/>
@@ -7561,7 +7701,7 @@
                     </pic:cNvPicPr>
                   </pic:nvPicPr>
                   <pic:blipFill>
-                    <a:blip r:embed="rId22">
+                    <a:blip r:embed="rId23">
                       <a:extLst>
                         <a:ext uri="{28A0092B-C50C-407E-A947-70E740481C1C}">
                           <a14:useLocalDpi xmlns:a14="http://schemas.microsoft.com/office/drawing/2010/main" val="0"/>
@@ -7657,7 +7797,7 @@
                     </pic:cNvPicPr>
                   </pic:nvPicPr>
                   <pic:blipFill>
-                    <a:blip r:embed="rId23">
+                    <a:blip r:embed="rId24">
                       <a:extLst>
                         <a:ext uri="{28A0092B-C50C-407E-A947-70E740481C1C}">
                           <a14:useLocalDpi xmlns:a14="http://schemas.microsoft.com/office/drawing/2010/main" val="0"/>
@@ -7891,6 +8031,7 @@
         <w:rPr>
           <w:noProof/>
         </w:rPr>
+        <w:lastRenderedPageBreak/>
         <w:drawing>
           <wp:inline distT="0" distB="0" distL="0" distR="0" wp14:anchorId="2F3A5777" wp14:editId="30D54B50">
             <wp:extent cx="4945712" cy="2476648"/>
@@ -7909,7 +8050,7 @@
                     </pic:cNvPicPr>
                   </pic:nvPicPr>
                   <pic:blipFill rotWithShape="1">
-                    <a:blip r:embed="rId24">
+                    <a:blip r:embed="rId25">
                       <a:extLst>
                         <a:ext uri="{28A0092B-C50C-407E-A947-70E740481C1C}">
                           <a14:useLocalDpi xmlns:a14="http://schemas.microsoft.com/office/drawing/2010/main" val="0"/>
@@ -7952,7 +8093,6 @@
         </w:rPr>
       </w:pPr>
       <w:r>
-        <w:lastRenderedPageBreak/>
         <w:t xml:space="preserve">Zu </w:t>
       </w:r>
       <w:r>
@@ -8375,7 +8515,7 @@
                     </pic:cNvPicPr>
                   </pic:nvPicPr>
                   <pic:blipFill rotWithShape="1">
-                    <a:blip r:embed="rId25"/>
+                    <a:blip r:embed="rId26"/>
                     <a:srcRect b="50948"/>
                     <a:stretch/>
                   </pic:blipFill>
@@ -8416,7 +8556,7 @@
                     </pic:cNvPicPr>
                   </pic:nvPicPr>
                   <pic:blipFill>
-                    <a:blip r:embed="rId26">
+                    <a:blip r:embed="rId27">
                       <a:extLst>
                         <a:ext uri="{28A0092B-C50C-407E-A947-70E740481C1C}">
                           <a14:useLocalDpi xmlns:a14="http://schemas.microsoft.com/office/drawing/2010/main" val="0"/>
@@ -8461,6 +8601,7 @@
         <w:jc w:val="both"/>
       </w:pPr>
       <w:r>
+        <w:lastRenderedPageBreak/>
         <w:t xml:space="preserve">Des Weiteren wird nachdem </w:t>
       </w:r>
       <w:r>
@@ -8790,11 +8931,7 @@
       </w:r>
       <w:proofErr w:type="spellEnd"/>
       <w:r>
-        <w:t xml:space="preserve"> wird </w:t>
-      </w:r>
-      <w:r>
-        <w:lastRenderedPageBreak/>
-        <w:t xml:space="preserve">mit </w:t>
+        <w:t xml:space="preserve"> wird mit </w:t>
       </w:r>
       <w:r>
         <w:rPr>
@@ -9030,7 +9167,7 @@
                     </pic:cNvPicPr>
                   </pic:nvPicPr>
                   <pic:blipFill rotWithShape="1">
-                    <a:blip r:embed="rId27">
+                    <a:blip r:embed="rId28">
                       <a:extLst>
                         <a:ext uri="{28A0092B-C50C-407E-A947-70E740481C1C}">
                           <a14:useLocalDpi xmlns:a14="http://schemas.microsoft.com/office/drawing/2010/main" val="0"/>
@@ -9093,7 +9230,7 @@
                     </pic:cNvPicPr>
                   </pic:nvPicPr>
                   <pic:blipFill rotWithShape="1">
-                    <a:blip r:embed="rId28">
+                    <a:blip r:embed="rId29">
                       <a:extLst>
                         <a:ext uri="{28A0092B-C50C-407E-A947-70E740481C1C}">
                           <a14:useLocalDpi xmlns:a14="http://schemas.microsoft.com/office/drawing/2010/main" val="0"/>
@@ -9307,10 +9444,13 @@
         <w:t xml:space="preserve"> </w:t>
       </w:r>
       <w:r>
-        <w:t xml:space="preserve">Kommando dazu genutzt die Historie zu verändern. In der einfachsten Form benötigt man </w:t>
-      </w:r>
-      <w:proofErr w:type="spellStart"/>
-      <w:proofErr w:type="gramStart"/>
+        <w:t xml:space="preserve">Kommando dazu genutzt die Historie zu verändern. In der einfachsten Form </w:t>
+      </w:r>
+      <w:r>
+        <w:lastRenderedPageBreak/>
+        <w:t xml:space="preserve">benötigt man </w:t>
+      </w:r>
+      <w:proofErr w:type="spellStart"/>
       <w:r>
         <w:rPr>
           <w:i/>
@@ -9319,7 +9459,6 @@
         <w:t>rebase</w:t>
       </w:r>
       <w:proofErr w:type="spellEnd"/>
-      <w:proofErr w:type="gramEnd"/>
       <w:r>
         <w:t xml:space="preserve"> um die Historie übersichtlicher zu gestalten. Im Wesentlichen versucht </w:t>
       </w:r>
@@ -9534,7 +9673,6 @@
         <w:t xml:space="preserve"> </w:t>
       </w:r>
       <w:proofErr w:type="spellStart"/>
-      <w:proofErr w:type="gramStart"/>
       <w:r>
         <w:rPr>
           <w:b/>
@@ -9552,17 +9690,7 @@
           <w:i/>
           <w:iCs/>
         </w:rPr>
-        <w:t xml:space="preserve"> .</w:t>
-      </w:r>
-      <w:proofErr w:type="gramEnd"/>
-      <w:r>
-        <w:rPr>
-          <w:b/>
-          <w:bCs/>
-          <w:i/>
-          <w:iCs/>
-        </w:rPr>
-        <w:t xml:space="preserve"> </w:t>
+        <w:t xml:space="preserve"> . </w:t>
       </w:r>
       <w:r>
         <w:t xml:space="preserve">Dadurch zeigt nun der erste Commit von </w:t>
@@ -9609,7 +9737,6 @@
         <w:rPr>
           <w:noProof/>
         </w:rPr>
-        <w:lastRenderedPageBreak/>
         <w:drawing>
           <wp:inline distT="0" distB="0" distL="0" distR="0" wp14:anchorId="40E18073" wp14:editId="260981FD">
             <wp:extent cx="5131435" cy="825500"/>
@@ -9628,7 +9755,7 @@
                     </pic:cNvPicPr>
                   </pic:nvPicPr>
                   <pic:blipFill>
-                    <a:blip r:embed="rId29">
+                    <a:blip r:embed="rId30">
                       <a:extLst>
                         <a:ext uri="{28A0092B-C50C-407E-A947-70E740481C1C}">
                           <a14:useLocalDpi xmlns:a14="http://schemas.microsoft.com/office/drawing/2010/main" val="0"/>
@@ -9974,7 +10101,6 @@
         <w:t xml:space="preserve"> </w:t>
       </w:r>
       <w:proofErr w:type="spellStart"/>
-      <w:proofErr w:type="gramStart"/>
       <w:r>
         <w:rPr>
           <w:b/>
@@ -9985,7 +10111,6 @@
         <w:t>dev:maindev</w:t>
       </w:r>
       <w:proofErr w:type="spellEnd"/>
-      <w:proofErr w:type="gramEnd"/>
       <w:r>
         <w:t xml:space="preserve"> verwenden um</w:t>
       </w:r>
@@ -10238,7 +10363,6 @@
         <w:t xml:space="preserve"> verschiebt oder umschreibt. Deshalb sollte man nur in persönlichen Zweigen </w:t>
       </w:r>
       <w:proofErr w:type="spellStart"/>
-      <w:proofErr w:type="gramStart"/>
       <w:r>
         <w:rPr>
           <w:i/>
@@ -10247,7 +10371,6 @@
         <w:t>rebasen</w:t>
       </w:r>
       <w:proofErr w:type="spellEnd"/>
-      <w:proofErr w:type="gramEnd"/>
       <w:r>
         <w:t xml:space="preserve"> um Konflikte zu vermeiden, bei dem andere </w:t>
       </w:r>
@@ -10360,6 +10483,7 @@
         <w:rPr>
           <w:noProof/>
         </w:rPr>
+        <w:lastRenderedPageBreak/>
         <w:drawing>
           <wp:inline distT="0" distB="0" distL="0" distR="0" wp14:anchorId="17F61799" wp14:editId="2531B6FE">
             <wp:extent cx="4223982" cy="2821254"/>
@@ -10378,7 +10502,7 @@
                     </pic:cNvPicPr>
                   </pic:nvPicPr>
                   <pic:blipFill>
-                    <a:blip r:embed="rId30">
+                    <a:blip r:embed="rId31">
                       <a:extLst>
                         <a:ext uri="{28A0092B-C50C-407E-A947-70E740481C1C}">
                           <a14:useLocalDpi xmlns:a14="http://schemas.microsoft.com/office/drawing/2010/main" val="0"/>
@@ -10443,7 +10567,6 @@
         <w:pStyle w:val="berschrift2"/>
       </w:pPr>
       <w:r>
-        <w:lastRenderedPageBreak/>
         <w:t>Konflikte</w:t>
       </w:r>
     </w:p>
@@ -11287,7 +11410,11 @@
         <w:t xml:space="preserve"> </w:t>
       </w:r>
       <w:r>
-        <w:t xml:space="preserve">verändert werden. Standardmäßig werden dadurch </w:t>
+        <w:t xml:space="preserve">verändert werden. </w:t>
+      </w:r>
+      <w:r>
+        <w:lastRenderedPageBreak/>
+        <w:t xml:space="preserve">Standardmäßig werden dadurch </w:t>
       </w:r>
       <w:proofErr w:type="spellStart"/>
       <w:r>
@@ -11430,7 +11557,7 @@
                     </pic:cNvPicPr>
                   </pic:nvPicPr>
                   <pic:blipFill>
-                    <a:blip r:embed="rId31">
+                    <a:blip r:embed="rId32">
                       <a:extLst>
                         <a:ext uri="{28A0092B-C50C-407E-A947-70E740481C1C}">
                           <a14:useLocalDpi xmlns:a14="http://schemas.microsoft.com/office/drawing/2010/main" val="0"/>
@@ -11507,7 +11634,6 @@
         <w:rPr>
           <w:noProof/>
         </w:rPr>
-        <w:lastRenderedPageBreak/>
         <w:drawing>
           <wp:inline distT="0" distB="0" distL="0" distR="0" wp14:anchorId="5029BF2B" wp14:editId="2DCA1D45">
             <wp:extent cx="5752465" cy="1767205"/>
@@ -11526,7 +11652,7 @@
                     </pic:cNvPicPr>
                   </pic:nvPicPr>
                   <pic:blipFill>
-                    <a:blip r:embed="rId32" cstate="print">
+                    <a:blip r:embed="rId33" cstate="print">
                       <a:extLst>
                         <a:ext uri="{28A0092B-C50C-407E-A947-70E740481C1C}">
                           <a14:useLocalDpi xmlns:a14="http://schemas.microsoft.com/office/drawing/2010/main" val="0"/>
@@ -11632,7 +11758,7 @@
                     </pic:cNvPicPr>
                   </pic:nvPicPr>
                   <pic:blipFill>
-                    <a:blip r:embed="rId33" cstate="print">
+                    <a:blip r:embed="rId34" cstate="print">
                       <a:extLst>
                         <a:ext uri="{28A0092B-C50C-407E-A947-70E740481C1C}">
                           <a14:useLocalDpi xmlns:a14="http://schemas.microsoft.com/office/drawing/2010/main" val="0"/>
@@ -11731,18 +11857,13 @@
         <w:t>bleiben die</w:t>
       </w:r>
       <w:r>
-        <w:t xml:space="preserve"> ursprünglichen Konfliktdateien mit dem Anhang </w:t>
-      </w:r>
-      <w:proofErr w:type="gramStart"/>
-      <w:r>
-        <w:t>".</w:t>
+        <w:t xml:space="preserve"> ursprünglichen Konfliktdateien mit dem Anhang ".</w:t>
       </w:r>
       <w:proofErr w:type="spellStart"/>
       <w:r>
         <w:t>orig</w:t>
       </w:r>
       <w:proofErr w:type="spellEnd"/>
-      <w:proofErr w:type="gramEnd"/>
       <w:r>
         <w:t xml:space="preserve">" bestehen. Diese Dateien beinhalten beide Versionen, getrennt durch sogenannte Konfliktmarker, beschrieben in KAPITEL. Die Projektarchiv Historie sieht nun wie in ABBILDUNG aus. Der Commit aus feature wurde nun ganz nach oben verschoben, da er nun auf dem neusten Commit von </w:t>
       </w:r>
@@ -11771,6 +11892,7 @@
         <w:jc w:val="both"/>
       </w:pPr>
       <w:r>
+        <w:lastRenderedPageBreak/>
         <w:t xml:space="preserve"> </w:t>
       </w:r>
       <w:r>
@@ -11795,7 +11917,7 @@
                     </pic:cNvPicPr>
                   </pic:nvPicPr>
                   <pic:blipFill>
-                    <a:blip r:embed="rId34">
+                    <a:blip r:embed="rId35">
                       <a:extLst>
                         <a:ext uri="{28A0092B-C50C-407E-A947-70E740481C1C}">
                           <a14:useLocalDpi xmlns:a14="http://schemas.microsoft.com/office/drawing/2010/main" val="0"/>
@@ -11880,7 +12002,6 @@
         <w:rPr>
           <w:noProof/>
         </w:rPr>
-        <w:lastRenderedPageBreak/>
         <w:drawing>
           <wp:inline distT="0" distB="0" distL="0" distR="0" wp14:anchorId="2BBCF354" wp14:editId="68546382">
             <wp:extent cx="4142105" cy="819150"/>
@@ -11899,7 +12020,7 @@
                     </pic:cNvPicPr>
                   </pic:nvPicPr>
                   <pic:blipFill>
-                    <a:blip r:embed="rId35">
+                    <a:blip r:embed="rId36">
                       <a:extLst>
                         <a:ext uri="{28A0092B-C50C-407E-A947-70E740481C1C}">
                           <a14:useLocalDpi xmlns:a14="http://schemas.microsoft.com/office/drawing/2010/main" val="0"/>
@@ -12373,7 +12494,7 @@
                     </pic:cNvPicPr>
                   </pic:nvPicPr>
                   <pic:blipFill rotWithShape="1">
-                    <a:blip r:embed="rId36">
+                    <a:blip r:embed="rId37">
                       <a:extLst>
                         <a:ext uri="{28A0092B-C50C-407E-A947-70E740481C1C}">
                           <a14:useLocalDpi xmlns:a14="http://schemas.microsoft.com/office/drawing/2010/main" val="0"/>
@@ -12492,7 +12613,11 @@
         <w:t>push</w:t>
       </w:r>
       <w:r>
-        <w:t xml:space="preserve"> nur benötigt, wenn man einen nicht lokalen Host nutzt, zum Beispiel das </w:t>
+        <w:t xml:space="preserve"> nur benötigt, wenn man einen </w:t>
+      </w:r>
+      <w:r>
+        <w:lastRenderedPageBreak/>
+        <w:t xml:space="preserve">nicht lokalen Host nutzt, zum Beispiel das </w:t>
       </w:r>
       <w:r>
         <w:t>Archiv</w:t>
@@ -12747,7 +12872,6 @@
         <w:jc w:val="both"/>
       </w:pPr>
       <w:r>
-        <w:lastRenderedPageBreak/>
         <w:t xml:space="preserve">Da eine Verbindung zu </w:t>
       </w:r>
       <w:proofErr w:type="spellStart"/>
@@ -12785,7 +12909,7 @@
                     </pic:cNvPicPr>
                   </pic:nvPicPr>
                   <pic:blipFill rotWithShape="1">
-                    <a:blip r:embed="rId36">
+                    <a:blip r:embed="rId37">
                       <a:extLst>
                         <a:ext uri="{28A0092B-C50C-407E-A947-70E740481C1C}">
                           <a14:useLocalDpi xmlns:a14="http://schemas.microsoft.com/office/drawing/2010/main" val="0"/>
@@ -13284,7 +13408,6 @@
         <w:t xml:space="preserve"> und </w:t>
       </w:r>
       <w:proofErr w:type="spellStart"/>
-      <w:proofErr w:type="gramStart"/>
       <w:r>
         <w:t>merge</w:t>
       </w:r>
@@ -13293,11 +13416,7 @@
         <w:t>.</w:t>
       </w:r>
       <w:r>
-        <w:t>[</w:t>
-      </w:r>
-      <w:proofErr w:type="gramEnd"/>
-      <w:r>
-        <w:t>4?]</w:t>
+        <w:t>[4?]</w:t>
       </w:r>
       <w:r>
         <w:t xml:space="preserve">Ein weiteres Schlüsselwort ist </w:t>
@@ -13351,7 +13470,11 @@
       </w:r>
       <w:proofErr w:type="spellEnd"/>
       <w:r>
-        <w:t xml:space="preserve"> angehangen. Dadurch besteht keine Divergenz zwischen den beiden Zweigen mehr, außer dass der lokale Zweig zusätzliche </w:t>
+        <w:t xml:space="preserve"> angehangen. Dadurch besteht </w:t>
+      </w:r>
+      <w:r>
+        <w:lastRenderedPageBreak/>
+        <w:t xml:space="preserve">keine Divergenz zwischen den beiden Zweigen mehr, außer dass der lokale Zweig zusätzliche </w:t>
       </w:r>
       <w:proofErr w:type="spellStart"/>
       <w:r>
@@ -13497,7 +13620,7 @@
                     </pic:cNvPicPr>
                   </pic:nvPicPr>
                   <pic:blipFill>
-                    <a:blip r:embed="rId37">
+                    <a:blip r:embed="rId38">
                       <a:extLst>
                         <a:ext uri="{28A0092B-C50C-407E-A947-70E740481C1C}">
                           <a14:useLocalDpi xmlns:a14="http://schemas.microsoft.com/office/drawing/2010/main" val="0"/>
@@ -13534,7 +13657,6 @@
         <w:jc w:val="both"/>
       </w:pPr>
       <w:r>
-        <w:lastRenderedPageBreak/>
         <w:t xml:space="preserve">Um den Zweig nun lokal zu besitzen wird der Befehl </w:t>
       </w:r>
       <w:proofErr w:type="spellStart"/>
@@ -13664,7 +13786,6 @@
         <w:t xml:space="preserve"> </w:t>
       </w:r>
       <w:proofErr w:type="spellStart"/>
-      <w:proofErr w:type="gramStart"/>
       <w:r>
         <w:rPr>
           <w:b/>
@@ -13682,20 +13803,9 @@
           <w:i/>
           <w:iCs/>
         </w:rPr>
-        <w:t xml:space="preserve"> .</w:t>
-      </w:r>
-      <w:proofErr w:type="gramEnd"/>
-      <w:r>
-        <w:rPr>
-          <w:b/>
-          <w:bCs/>
-          <w:i/>
-          <w:iCs/>
-        </w:rPr>
-        <w:t xml:space="preserve"> </w:t>
-      </w:r>
-      <w:proofErr w:type="spellStart"/>
-      <w:proofErr w:type="gramStart"/>
+        <w:t xml:space="preserve"> . </w:t>
+      </w:r>
+      <w:proofErr w:type="spellStart"/>
       <w:r>
         <w:rPr>
           <w:b/>
@@ -13706,7 +13816,6 @@
         <w:t>try:master</w:t>
       </w:r>
       <w:proofErr w:type="spellEnd"/>
-      <w:proofErr w:type="gramEnd"/>
     </w:p>
     <w:p>
       <w:pPr>
@@ -13891,7 +14000,7 @@
                     </pic:cNvPicPr>
                   </pic:nvPicPr>
                   <pic:blipFill>
-                    <a:blip r:embed="rId38">
+                    <a:blip r:embed="rId39">
                       <a:extLst>
                         <a:ext uri="{28A0092B-C50C-407E-A947-70E740481C1C}">
                           <a14:useLocalDpi xmlns:a14="http://schemas.microsoft.com/office/drawing/2010/main" val="0"/>
@@ -14386,7 +14495,7 @@
                     </pic:cNvPicPr>
                   </pic:nvPicPr>
                   <pic:blipFill>
-                    <a:blip r:embed="rId39">
+                    <a:blip r:embed="rId40">
                       <a:extLst>
                         <a:ext uri="{28A0092B-C50C-407E-A947-70E740481C1C}">
                           <a14:useLocalDpi xmlns:a14="http://schemas.microsoft.com/office/drawing/2010/main" val="0"/>
@@ -14477,7 +14586,7 @@
                     </pic:cNvPicPr>
                   </pic:nvPicPr>
                   <pic:blipFill>
-                    <a:blip r:embed="rId40">
+                    <a:blip r:embed="rId41">
                       <a:extLst>
                         <a:ext uri="{28A0092B-C50C-407E-A947-70E740481C1C}">
                           <a14:useLocalDpi xmlns:a14="http://schemas.microsoft.com/office/drawing/2010/main" val="0"/>
@@ -14562,7 +14671,7 @@
                     </pic:cNvPicPr>
                   </pic:nvPicPr>
                   <pic:blipFill>
-                    <a:blip r:embed="rId41">
+                    <a:blip r:embed="rId42">
                       <a:extLst>
                         <a:ext uri="{28A0092B-C50C-407E-A947-70E740481C1C}">
                           <a14:useLocalDpi xmlns:a14="http://schemas.microsoft.com/office/drawing/2010/main" val="0"/>
@@ -14988,7 +15097,7 @@
                     </pic:cNvPicPr>
                   </pic:nvPicPr>
                   <pic:blipFill>
-                    <a:blip r:embed="rId42">
+                    <a:blip r:embed="rId43">
                       <a:extLst>
                         <a:ext uri="{28A0092B-C50C-407E-A947-70E740481C1C}">
                           <a14:useLocalDpi xmlns:a14="http://schemas.microsoft.com/office/drawing/2010/main" val="0"/>
@@ -15087,7 +15196,7 @@
                     </pic:cNvPicPr>
                   </pic:nvPicPr>
                   <pic:blipFill rotWithShape="1">
-                    <a:blip r:embed="rId43">
+                    <a:blip r:embed="rId44">
                       <a:extLst>
                         <a:ext uri="{28A0092B-C50C-407E-A947-70E740481C1C}">
                           <a14:useLocalDpi xmlns:a14="http://schemas.microsoft.com/office/drawing/2010/main" val="0"/>
@@ -15342,7 +15451,6 @@
         <w:t xml:space="preserve"> &gt; </w:t>
       </w:r>
       <w:proofErr w:type="spellStart"/>
-      <w:proofErr w:type="gramStart"/>
       <w:r>
         <w:rPr>
           <w:b/>
@@ -15362,7 +15470,6 @@
         <w:t>.patch</w:t>
       </w:r>
       <w:proofErr w:type="spellEnd"/>
-      <w:proofErr w:type="gramEnd"/>
       <w:r>
         <w:t>. [23]</w:t>
       </w:r>
@@ -15420,7 +15527,7 @@
                     </pic:cNvPicPr>
                   </pic:nvPicPr>
                   <pic:blipFill>
-                    <a:blip r:embed="rId44">
+                    <a:blip r:embed="rId45">
                       <a:extLst>
                         <a:ext uri="{28A0092B-C50C-407E-A947-70E740481C1C}">
                           <a14:useLocalDpi xmlns:a14="http://schemas.microsoft.com/office/drawing/2010/main" val="0"/>
@@ -15726,11 +15833,7 @@
         <w:t>format-patch</w:t>
       </w:r>
       <w:r>
-        <w:t xml:space="preserve"> übergeben werden. Soll eine </w:t>
-      </w:r>
-      <w:proofErr w:type="gramStart"/>
-      <w:r>
-        <w:t xml:space="preserve">einzige </w:t>
+        <w:t xml:space="preserve"> übergeben werden. Soll eine einzige </w:t>
       </w:r>
       <w:r>
         <w:rPr>
@@ -15748,7 +15851,6 @@
         <w:t>patch</w:t>
       </w:r>
       <w:proofErr w:type="spellEnd"/>
-      <w:proofErr w:type="gramEnd"/>
       <w:r>
         <w:rPr>
           <w:i/>
@@ -15873,7 +15975,7 @@
                     </pic:cNvPicPr>
                   </pic:nvPicPr>
                   <pic:blipFill rotWithShape="1">
-                    <a:blip r:embed="rId45">
+                    <a:blip r:embed="rId46">
                       <a:extLst>
                         <a:ext uri="{28A0092B-C50C-407E-A947-70E740481C1C}">
                           <a14:useLocalDpi xmlns:a14="http://schemas.microsoft.com/office/drawing/2010/main" val="0"/>
@@ -16170,12 +16272,10 @@
         <w:t xml:space="preserve">Wird anstatt ABBIDLUNG DIFF &gt; </w:t>
       </w:r>
       <w:proofErr w:type="spellStart"/>
-      <w:proofErr w:type="gramStart"/>
       <w:r>
         <w:t>patch.diff</w:t>
       </w:r>
       <w:proofErr w:type="spellEnd"/>
-      <w:proofErr w:type="gramEnd"/>
       <w:r>
         <w:t xml:space="preserve"> nun </w:t>
       </w:r>
@@ -16224,7 +16324,7 @@
                     </pic:cNvPicPr>
                   </pic:nvPicPr>
                   <pic:blipFill>
-                    <a:blip r:embed="rId46">
+                    <a:blip r:embed="rId47">
                       <a:extLst>
                         <a:ext uri="{28A0092B-C50C-407E-A947-70E740481C1C}">
                           <a14:useLocalDpi xmlns:a14="http://schemas.microsoft.com/office/drawing/2010/main" val="0"/>
@@ -16306,7 +16406,7 @@
                     </pic:cNvPicPr>
                   </pic:nvPicPr>
                   <pic:blipFill>
-                    <a:blip r:embed="rId47">
+                    <a:blip r:embed="rId48">
                       <a:extLst>
                         <a:ext uri="{28A0092B-C50C-407E-A947-70E740481C1C}">
                           <a14:useLocalDpi xmlns:a14="http://schemas.microsoft.com/office/drawing/2010/main" val="0"/>
@@ -16667,7 +16767,7 @@
                     </pic:cNvPicPr>
                   </pic:nvPicPr>
                   <pic:blipFill>
-                    <a:blip r:embed="rId48">
+                    <a:blip r:embed="rId49">
                       <a:extLst>
                         <a:ext uri="{28A0092B-C50C-407E-A947-70E740481C1C}">
                           <a14:useLocalDpi xmlns:a14="http://schemas.microsoft.com/office/drawing/2010/main" val="0"/>
@@ -16773,7 +16873,7 @@
                     </pic:cNvPicPr>
                   </pic:nvPicPr>
                   <pic:blipFill>
-                    <a:blip r:embed="rId49">
+                    <a:blip r:embed="rId50">
                       <a:extLst>
                         <a:ext uri="{28A0092B-C50C-407E-A947-70E740481C1C}">
                           <a14:useLocalDpi xmlns:a14="http://schemas.microsoft.com/office/drawing/2010/main" val="0"/>
@@ -17181,7 +17281,7 @@
                     </pic:cNvPicPr>
                   </pic:nvPicPr>
                   <pic:blipFill>
-                    <a:blip r:embed="rId50">
+                    <a:blip r:embed="rId51">
                       <a:extLst>
                         <a:ext uri="{28A0092B-C50C-407E-A947-70E740481C1C}">
                           <a14:useLocalDpi xmlns:a14="http://schemas.microsoft.com/office/drawing/2010/main" val="0"/>
@@ -17676,27 +17776,7 @@
           <w:i/>
           <w:iCs/>
         </w:rPr>
-        <w:t xml:space="preserve"> HEAD</w:t>
-      </w:r>
-      <w:proofErr w:type="gramStart"/>
-      <w:r>
-        <w:rPr>
-          <w:b/>
-          <w:bCs/>
-          <w:i/>
-          <w:iCs/>
-        </w:rPr>
-        <w:t>@{</w:t>
-      </w:r>
-      <w:proofErr w:type="gramEnd"/>
-      <w:r>
-        <w:rPr>
-          <w:b/>
-          <w:bCs/>
-          <w:i/>
-          <w:iCs/>
-        </w:rPr>
-        <w:t xml:space="preserve">2} </w:t>
+        <w:t xml:space="preserve"> HEAD@{2} </w:t>
       </w:r>
       <w:r>
         <w:t>wir</w:t>
@@ -17787,7 +17867,7 @@
                     </pic:cNvPicPr>
                   </pic:nvPicPr>
                   <pic:blipFill>
-                    <a:blip r:embed="rId51">
+                    <a:blip r:embed="rId52">
                       <a:extLst>
                         <a:ext uri="{28A0092B-C50C-407E-A947-70E740481C1C}">
                           <a14:useLocalDpi xmlns:a14="http://schemas.microsoft.com/office/drawing/2010/main" val="0"/>
@@ -18145,7 +18225,7 @@
                     </pic:cNvPicPr>
                   </pic:nvPicPr>
                   <pic:blipFill>
-                    <a:blip r:embed="rId52">
+                    <a:blip r:embed="rId53">
                       <a:extLst>
                         <a:ext uri="{28A0092B-C50C-407E-A947-70E740481C1C}">
                           <a14:useLocalDpi xmlns:a14="http://schemas.microsoft.com/office/drawing/2010/main" val="0"/>
@@ -18807,17 +18887,12 @@
         <w:t xml:space="preserve"> </w:t>
       </w:r>
       <w:proofErr w:type="spellStart"/>
-      <w:proofErr w:type="gramStart"/>
       <w:r>
         <w:t>foo</w:t>
       </w:r>
       <w:proofErr w:type="spellEnd"/>
       <w:r>
-        <w:t>(</w:t>
-      </w:r>
-      <w:proofErr w:type="gramEnd"/>
-      <w:r>
-        <w:t xml:space="preserve">)". Der Commit wurde dem Zweig </w:t>
+        <w:t xml:space="preserve">()". Der Commit wurde dem Zweig </w:t>
       </w:r>
       <w:proofErr w:type="spellStart"/>
       <w:r>
@@ -18913,7 +18988,7 @@
                     </pic:cNvPicPr>
                   </pic:nvPicPr>
                   <pic:blipFill>
-                    <a:blip r:embed="rId53">
+                    <a:blip r:embed="rId54">
                       <a:extLst>
                         <a:ext uri="{28A0092B-C50C-407E-A947-70E740481C1C}">
                           <a14:useLocalDpi xmlns:a14="http://schemas.microsoft.com/office/drawing/2010/main" val="0"/>
@@ -18997,7 +19072,7 @@
                     </pic:cNvPicPr>
                   </pic:nvPicPr>
                   <pic:blipFill>
-                    <a:blip r:embed="rId54">
+                    <a:blip r:embed="rId55">
                       <a:extLst>
                         <a:ext uri="{28A0092B-C50C-407E-A947-70E740481C1C}">
                           <a14:useLocalDpi xmlns:a14="http://schemas.microsoft.com/office/drawing/2010/main" val="0"/>
@@ -19094,7 +19169,127 @@
       </w:r>
       <w:proofErr w:type="spellEnd"/>
       <w:r>
-        <w:t xml:space="preserve"> welche die Handhabung von großen Dateien vereinfacht. Ein großer Vorteil, jedoch in diesem Aspekt Nachteil von dezentralen Versionsverwaltungen ist der Fakt, dass jeder alles besitzt. Dadurch kann bei großen Dateien der Speicherplatzverbrauch enorm ansteigen, da in jedem Commit dieselbe Datei wieder und wieder gespeichert wird. Auch steigt die Zeit für die Synchronisation an. Ist LFS installiert und aktiviert, werden nun bestimmte Dateitypen über dieses System verwaltet. Hier wird vereinfacht ein Container für diese Dateien angelegt, um sie einmalig zu speichern. Zusätzlich werden intern für </w:t>
+        <w:t xml:space="preserve"> welche die Handhabung von großen Dateien vereinfacht. Ein großer Vorteil, jedoch in diesem Aspekt Nachteil von dezentralen Versionsverwaltungen ist der Fakt, dass jeder alles besitzt. Dadurch kann bei großen Dateien der Speicherplatzverbrauch </w:t>
+      </w:r>
+      <w:r>
+        <w:t>über das gesamte Projekt deutlich</w:t>
+      </w:r>
+      <w:r>
+        <w:t xml:space="preserve"> ansteigen, da </w:t>
+      </w:r>
+      <w:r>
+        <w:t>bei jedem Klon des Projekts</w:t>
+      </w:r>
+      <w:r>
+        <w:t>,</w:t>
+      </w:r>
+      <w:r>
+        <w:t xml:space="preserve"> dieselbe Datei wieder und wieder </w:t>
+      </w:r>
+      <w:r>
+        <w:t>verteilt abge</w:t>
+      </w:r>
+      <w:r>
+        <w:t>speichert wird.</w:t>
+      </w:r>
+      <w:r>
+        <w:t xml:space="preserve"> Das </w:t>
+      </w:r>
+      <w:proofErr w:type="spellStart"/>
+      <w:r>
+        <w:t>Git</w:t>
+      </w:r>
+      <w:proofErr w:type="spellEnd"/>
+      <w:r>
+        <w:t xml:space="preserve"> dieselbe Datei nicht in jedem Commit speichert wurde bereits zuvor in GITINTERNALS behandelt. Hier wird die Datei nur abgespeichert, falls sich die Checksumme ändert.</w:t>
+      </w:r>
+      <w:r>
+        <w:t xml:space="preserve"> </w:t>
+      </w:r>
+      <w:r>
+        <w:t>Trotzdem kann</w:t>
+      </w:r>
+      <w:r>
+        <w:t xml:space="preserve"> die Zeit für die Synchronisation </w:t>
+      </w:r>
+      <w:r>
+        <w:t>deutlich ansteigen, sofern größere Dateien in jeder erstellten Version vorhanden sind</w:t>
+      </w:r>
+      <w:r>
+        <w:t>.</w:t>
+      </w:r>
+      <w:r>
+        <w:t xml:space="preserve"> LFS versucht nun dieses System zu umgehen, um diese Dateien bei einem einfachen </w:t>
+      </w:r>
+      <w:proofErr w:type="spellStart"/>
+      <w:r>
+        <w:rPr>
+          <w:b/>
+          <w:bCs/>
+          <w:i/>
+          <w:iCs/>
+        </w:rPr>
+        <w:t>fetch</w:t>
+      </w:r>
+      <w:proofErr w:type="spellEnd"/>
+      <w:r>
+        <w:rPr>
+          <w:b/>
+          <w:bCs/>
+          <w:i/>
+          <w:iCs/>
+        </w:rPr>
+        <w:t xml:space="preserve"> </w:t>
+      </w:r>
+      <w:r>
+        <w:t xml:space="preserve">oder </w:t>
+      </w:r>
+      <w:proofErr w:type="spellStart"/>
+      <w:r>
+        <w:rPr>
+          <w:b/>
+          <w:bCs/>
+          <w:i/>
+          <w:iCs/>
+        </w:rPr>
+        <w:t>clone</w:t>
+      </w:r>
+      <w:proofErr w:type="spellEnd"/>
+      <w:r>
+        <w:t xml:space="preserve"> nicht übertragen zu müssen.</w:t>
+      </w:r>
+      <w:r>
+        <w:t xml:space="preserve"> Ist LFS installiert und aktiviert, werden nun bestimmte Dateitypen über dieses System verwaltet. Hier wird vereinfacht ein Container für diese Dateien angelegt, um sie einmalig zu speichern</w:t>
+      </w:r>
+      <w:r>
+        <w:t>,</w:t>
+      </w:r>
+      <w:r>
+        <w:t xml:space="preserve"> zum Beispiel auf dem Referenzserver oder falls gewünscht auch einem zusätzlichen Server</w:t>
+      </w:r>
+      <w:r>
+        <w:t xml:space="preserve">. </w:t>
+      </w:r>
+      <w:r>
+        <w:t>Hierfür</w:t>
+      </w:r>
+      <w:r>
+        <w:t xml:space="preserve"> werden intern für </w:t>
+      </w:r>
+      <w:proofErr w:type="spellStart"/>
+      <w:r>
+        <w:t>G</w:t>
+      </w:r>
+      <w:r>
+        <w:t>it</w:t>
+      </w:r>
+      <w:proofErr w:type="spellEnd"/>
+      <w:r>
+        <w:t xml:space="preserve"> weitere Zwischenschritte angewendet, sodass bei einem Verweis auf diese Dateien lediglich eine Referenz, zeigend zu dem Container eingefügt wird. Dadurch wird nun nur noch ein Verweis in Form einer SHA256 Checksumme im Commit gespeichert anstatt der Datei. Wird die Datei verändert wird sie wiederum einmalig im Container gespeichert. Die Container werden mit </w:t>
+      </w:r>
+      <w:r>
+        <w:lastRenderedPageBreak/>
+        <w:t xml:space="preserve">den nativen </w:t>
       </w:r>
       <w:proofErr w:type="spellStart"/>
       <w:r>
@@ -19102,7 +19297,61 @@
       </w:r>
       <w:proofErr w:type="spellEnd"/>
       <w:r>
-        <w:t xml:space="preserve"> weitere Zwischenschritte angewendet, sodass bei einem Verweis auf diese Dateien lediglich eine Referenz, zeigend zu dem Container eingefügt wird. Dadurch wird nun nur noch ein Verweis in Form einer SHA256 Checksumme im Commit gespeichert anstatt der Datei. Wird die Datei verändert wird sie wiederum einmalig im Container gespeichert. Die Container werden mit den nativen </w:t>
+        <w:t xml:space="preserve"> Kommandos </w:t>
+      </w:r>
+      <w:r>
+        <w:rPr>
+          <w:i/>
+          <w:iCs/>
+        </w:rPr>
+        <w:t>Push</w:t>
+      </w:r>
+      <w:r>
+        <w:rPr>
+          <w:i/>
+          <w:iCs/>
+        </w:rPr>
+        <w:t xml:space="preserve"> </w:t>
+      </w:r>
+      <w:r>
+        <w:t xml:space="preserve">und </w:t>
+      </w:r>
+      <w:r>
+        <w:rPr>
+          <w:i/>
+          <w:iCs/>
+        </w:rPr>
+        <w:t xml:space="preserve">Pull </w:t>
+      </w:r>
+      <w:r>
+        <w:t xml:space="preserve">synchronisiert, sodass alle </w:t>
+      </w:r>
+      <w:r>
+        <w:t xml:space="preserve">kürzlich </w:t>
+      </w:r>
+      <w:r>
+        <w:t xml:space="preserve">referenzierten Dateien </w:t>
+      </w:r>
+      <w:r>
+        <w:t xml:space="preserve">auch </w:t>
+      </w:r>
+      <w:r>
+        <w:t>im lokalen Container vorhanden sind</w:t>
+      </w:r>
+      <w:r>
+        <w:t xml:space="preserve"> und direkt verwendet werden können</w:t>
+      </w:r>
+      <w:r>
+        <w:t xml:space="preserve">. </w:t>
+      </w:r>
+      <w:r>
+        <w:t xml:space="preserve">Im Allgemeinen werden somit Dateien, welche über LFS gehandhabt werden, nur lokal gespeichert, falls diese innerhalb einer konfigurierbaren Zeit benötigt wurden. </w:t>
+      </w:r>
+      <w:r>
+        <w:t xml:space="preserve">Dateien, welche theoretisch vorhanden sind, aber nicht referenziert wurden, sind somit nicht lokal vorhanden. </w:t>
+      </w:r>
+      <w:r>
+        <w:t xml:space="preserve">Um übergreifend damit arbeiten zu können, müssen alle </w:t>
       </w:r>
       <w:proofErr w:type="spellStart"/>
       <w:r>
@@ -19110,34 +19359,31 @@
       </w:r>
       <w:proofErr w:type="spellEnd"/>
       <w:r>
-        <w:t xml:space="preserve"> Kommandos </w:t>
-      </w:r>
-      <w:r>
-        <w:rPr>
-          <w:i/>
-          <w:iCs/>
-        </w:rPr>
-        <w:t>Push</w:t>
-      </w:r>
-      <w:r>
-        <w:rPr>
-          <w:i/>
-          <w:iCs/>
-        </w:rPr>
-        <w:t xml:space="preserve"> </w:t>
-      </w:r>
-      <w:r>
-        <w:t xml:space="preserve">und </w:t>
-      </w:r>
-      <w:r>
-        <w:rPr>
-          <w:i/>
-          <w:iCs/>
-        </w:rPr>
-        <w:t xml:space="preserve">Pull </w:t>
-      </w:r>
-      <w:r>
-        <w:t xml:space="preserve">synchronisiert, sodass alle referenzierten Dateien im lokalen Container vorhanden sind. Um übergreifend damit arbeiten zu können, müssen alle </w:t>
+        <w:t xml:space="preserve"> Instanzen, welche mit diesem Repository arbeiten LFS beherrschen können. Auch ist es möglich bestehende </w:t>
+      </w:r>
+      <w:r>
+        <w:t>Projektarchive</w:t>
+      </w:r>
+      <w:r>
+        <w:t xml:space="preserve"> nachträglich mit LFS zu versehen. Hierbei wird, falls gewünscht, auch rückwirkend LFS eingeführt</w:t>
+      </w:r>
+      <w:r>
+        <w:t>.</w:t>
+      </w:r>
+      <w:r>
+        <w:t xml:space="preserve"> </w:t>
+      </w:r>
+      <w:r>
+        <w:t>Hierbei wird allerdings</w:t>
+      </w:r>
+      <w:r>
+        <w:t xml:space="preserve"> die Historie umgeschrieben. In solch einem Fall sollte jeder beteiligte das </w:t>
+      </w:r>
+      <w:r>
+        <w:t>Archiv</w:t>
+      </w:r>
+      <w:r>
+        <w:t xml:space="preserve"> neu klonen. LFS lässt sich großzügig konfigurieren über die vorhandene </w:t>
       </w:r>
       <w:proofErr w:type="spellStart"/>
       <w:r>
@@ -19145,19 +19391,7 @@
       </w:r>
       <w:proofErr w:type="spellEnd"/>
       <w:r>
-        <w:t xml:space="preserve"> Instanzen, welche mit diesem Repository arbeiten LFS beherrschen können. Auch ist es möglich bestehende </w:t>
-      </w:r>
-      <w:proofErr w:type="spellStart"/>
-      <w:r>
-        <w:t>Repositorys</w:t>
-      </w:r>
-      <w:proofErr w:type="spellEnd"/>
-      <w:r>
-        <w:t xml:space="preserve"> nachträglich mit LFS zu versehen. Hierbei wird, falls gewünscht, auch rückwirkend LFS eingeführt, wobei die Historie umgeschrieben wird. In solch einem Fall sollte jeder beteiligte das Repository neu klonen. LFS lässt sich </w:t>
-      </w:r>
-      <w:r>
-        <w:lastRenderedPageBreak/>
-        <w:t xml:space="preserve">großzügig konfigurieren über die vorhandene </w:t>
+        <w:t xml:space="preserve"> Konfigurations-Datei. Zusätzlich bietet LFS eigene </w:t>
       </w:r>
       <w:proofErr w:type="spellStart"/>
       <w:r>
@@ -19165,28 +19399,26 @@
       </w:r>
       <w:proofErr w:type="spellEnd"/>
       <w:r>
-        <w:t xml:space="preserve"> Konfigurations-Datei. Zusätzlich bietet LFS eigene </w:t>
-      </w:r>
-      <w:proofErr w:type="spellStart"/>
-      <w:r>
+        <w:t xml:space="preserve"> Kommandos rund um LFS</w:t>
+      </w:r>
+      <w:r>
+        <w:t xml:space="preserve"> an</w:t>
+      </w:r>
+      <w:r>
+        <w:t xml:space="preserve">. Hierbei können auch Dateitypen zur LFS Verwaltung hinzugefügt werden über </w:t>
+      </w:r>
+      <w:proofErr w:type="spellStart"/>
+      <w:r>
+        <w:rPr>
+          <w:b/>
+          <w:bCs/>
+          <w:i/>
+          <w:iCs/>
+        </w:rPr>
         <w:t>git</w:t>
       </w:r>
       <w:proofErr w:type="spellEnd"/>
       <w:r>
-        <w:t xml:space="preserve"> Kommandos rund um LFS. Hierbei können auch Dateitypen zur LFS Verwaltung hinzugefügt werden über </w:t>
-      </w:r>
-      <w:proofErr w:type="spellStart"/>
-      <w:r>
-        <w:rPr>
-          <w:b/>
-          <w:bCs/>
-          <w:i/>
-          <w:iCs/>
-        </w:rPr>
-        <w:t>git</w:t>
-      </w:r>
-      <w:proofErr w:type="spellEnd"/>
-      <w:r>
         <w:rPr>
           <w:b/>
           <w:bCs/>
@@ -19213,20 +19445,9 @@
           <w:i/>
           <w:iCs/>
         </w:rPr>
-        <w:t xml:space="preserve"> track "</w:t>
-      </w:r>
-      <w:proofErr w:type="gramStart"/>
-      <w:r>
-        <w:rPr>
-          <w:b/>
-          <w:bCs/>
-          <w:i/>
-          <w:iCs/>
-        </w:rPr>
-        <w:t>*.&lt;</w:t>
-      </w:r>
-      <w:proofErr w:type="spellStart"/>
-      <w:proofErr w:type="gramEnd"/>
+        <w:t xml:space="preserve"> track "*.&lt;</w:t>
+      </w:r>
+      <w:proofErr w:type="spellStart"/>
       <w:r>
         <w:rPr>
           <w:b/>
@@ -19248,27 +19469,680 @@
       </w:r>
       <w:r>
         <w:t>. Eine weitere Funktion von LFS ist die Möglichkeit diese Dateien zu sperren. Dadurch können, falls gewünscht, Konflikte mit Dateien verhindert werden, welche sich nicht zusammenführen lassen, wie zum Beispiel Binärdateien. [30]</w:t>
+      </w:r>
+    </w:p>
+    <w:p>
+      <w:pPr>
+        <w:pStyle w:val="berschrift1"/>
+      </w:pPr>
+      <w:r>
+        <w:t xml:space="preserve">Vorgehen mit </w:t>
+      </w:r>
+      <w:proofErr w:type="spellStart"/>
+      <w:r>
+        <w:t>Git</w:t>
+      </w:r>
+      <w:proofErr w:type="spellEnd"/>
+    </w:p>
+    <w:p>
+      <w:r>
+        <w:t xml:space="preserve">In Folgenden werden mehrere Vorgehensweisen beleuchtet wie man Entwicklungszweige eingliedern kann. </w:t>
       </w:r>
     </w:p>
     <w:p>
       <w:pPr>
         <w:pStyle w:val="berschrift2"/>
       </w:pPr>
-      <w:r>
-        <w:t xml:space="preserve">Vorgehen mit </w:t>
-      </w:r>
-      <w:proofErr w:type="spellStart"/>
-      <w:r>
-        <w:t>Git</w:t>
-      </w:r>
-      <w:proofErr w:type="spellEnd"/>
-    </w:p>
-    <w:p>
-      <w:r>
-        <w:t xml:space="preserve">In Folgenden werden mehrere Vorgehensweisen beleuchtet wie man Entwicklungszweige eingliedern kann. </w:t>
-      </w:r>
-    </w:p>
-    <w:p/>
+      <w:proofErr w:type="spellStart"/>
+      <w:r>
+        <w:t>GitFlow</w:t>
+      </w:r>
+      <w:proofErr w:type="spellEnd"/>
+    </w:p>
+    <w:p>
+      <w:pPr>
+        <w:jc w:val="both"/>
+      </w:pPr>
+      <w:r>
+        <w:t xml:space="preserve">Im Allgemeinen wird </w:t>
+      </w:r>
+      <w:proofErr w:type="spellStart"/>
+      <w:r>
+        <w:t>GitFlow</w:t>
+      </w:r>
+      <w:proofErr w:type="spellEnd"/>
+      <w:r>
+        <w:t xml:space="preserve"> als die Richtlinie für ein gut durchdachte</w:t>
+      </w:r>
+      <w:r>
+        <w:t>s</w:t>
+      </w:r>
+      <w:r>
+        <w:t xml:space="preserve"> und schlank </w:t>
+      </w:r>
+      <w:r>
+        <w:t>s</w:t>
+      </w:r>
+      <w:r>
+        <w:t>trukturier</w:t>
+      </w:r>
+      <w:r>
+        <w:t xml:space="preserve">tes </w:t>
+      </w:r>
+      <w:r>
+        <w:t xml:space="preserve">Projektarchives angesehen. Hierbei wird der generelle Fokus auf die Separierung </w:t>
+      </w:r>
+      <w:r>
+        <w:t>der Tätigkeiten auf feste Zweige gelegt. So besitzt ein Projekt grundsätzlich 5 Arten von Zweigen.</w:t>
+      </w:r>
+      <w:r>
+        <w:t xml:space="preserve"> Diese Arten können wiederum unterteilt werden in Zweige welche einmalig sind und Arten von Zweigen welche beliebig oft im Archiv vorkommen dürfen.</w:t>
+      </w:r>
+      <w:r>
+        <w:t xml:space="preserve"> </w:t>
+      </w:r>
+      <w:r>
+        <w:t>Eine Art der einmaligen Zweige ist d</w:t>
+      </w:r>
+      <w:r>
+        <w:t xml:space="preserve">er Hauptzweig, welcher standardmäßig </w:t>
+      </w:r>
+      <w:proofErr w:type="spellStart"/>
+      <w:r>
+        <w:rPr>
+          <w:i/>
+          <w:iCs/>
+        </w:rPr>
+        <w:t>master</w:t>
+      </w:r>
+      <w:proofErr w:type="spellEnd"/>
+      <w:r>
+        <w:rPr>
+          <w:i/>
+          <w:iCs/>
+        </w:rPr>
+        <w:t xml:space="preserve"> </w:t>
+      </w:r>
+      <w:r>
+        <w:t>heißt</w:t>
+      </w:r>
+      <w:r>
+        <w:t>. Dieser</w:t>
+      </w:r>
+      <w:r>
+        <w:t xml:space="preserve"> wird nur für fertige Veröffentlichungen verwendet. Dadurch ist der aktuelle Stand sehr einfach zu finden und kann schnell und ohne Überlegungen gesichtet werden. </w:t>
+      </w:r>
+      <w:r>
+        <w:t>Ein weiterer einmaliger Zweig ist der Entwicklungszweig</w:t>
+      </w:r>
+      <w:r>
+        <w:t xml:space="preserve"> oder auch </w:t>
+      </w:r>
+      <w:proofErr w:type="spellStart"/>
+      <w:r>
+        <w:rPr>
+          <w:i/>
+          <w:iCs/>
+        </w:rPr>
+        <w:t>development</w:t>
+      </w:r>
+      <w:proofErr w:type="spellEnd"/>
+      <w:r>
+        <w:t xml:space="preserve">. Dieser führt alle Änderungen und Neuerungen des Projekts zusammen. Unter Umständen kann bei einem größeren Projekt diese Funktion auf mehrere Zweige unterteilt werde. Trotz alledem sollte am Ende ein Hauptentwicklungszweig bestehen, welcher alle Änderungen integriert. Diese Änderungen werden, falls diese grundsätzlich einsatzbereit sind in einen weiteren einmaligen Zweig integriert. Dieser Zweig wird </w:t>
+      </w:r>
+      <w:r>
+        <w:rPr>
+          <w:i/>
+          <w:iCs/>
+        </w:rPr>
+        <w:t xml:space="preserve">release </w:t>
+      </w:r>
+      <w:r>
+        <w:t xml:space="preserve">genannt und beinhaltet Änderungen welche für die nächste Hauptversion, also für den nächsten Commit auf dem </w:t>
+      </w:r>
+      <w:proofErr w:type="spellStart"/>
+      <w:r>
+        <w:rPr>
+          <w:i/>
+          <w:iCs/>
+        </w:rPr>
+        <w:t>master</w:t>
+      </w:r>
+      <w:proofErr w:type="spellEnd"/>
+      <w:r>
+        <w:rPr>
+          <w:i/>
+          <w:iCs/>
+        </w:rPr>
+        <w:t xml:space="preserve"> </w:t>
+      </w:r>
+      <w:r>
+        <w:t>Zweig, verwendet werden</w:t>
+      </w:r>
+      <w:r>
+        <w:t xml:space="preserve"> sollen</w:t>
+      </w:r>
+      <w:r>
+        <w:t xml:space="preserve">. Somit können fertige </w:t>
+      </w:r>
+      <w:r>
+        <w:t xml:space="preserve">Funktion von dem Entwicklungszweig auf den Zweig für Veröffentlichung überführt werden. Die Definition des </w:t>
+      </w:r>
+      <w:r>
+        <w:rPr>
+          <w:i/>
+          <w:iCs/>
+        </w:rPr>
+        <w:t>release</w:t>
+      </w:r>
+      <w:r>
+        <w:t xml:space="preserve"> Zweiges lässt auch noch weitere Änderungen und Vorbereitungen einer Veröffentlichung auf diesem Zweig zu. Man sollte allerdings beachten, dass alle Änderungen, welche über den Release Zweig eingeführt werden, spätestens nach der Erstellung einer Veröffentlichung, auch in den Entwicklungszweig integriert werden. Der Entwicklungszweig sollte immer </w:t>
+      </w:r>
+      <w:r>
+        <w:t>auf dem Stand der neusten Veröffentlichung aufbauen</w:t>
+      </w:r>
+      <w:r>
+        <w:t xml:space="preserve"> </w:t>
+      </w:r>
+      <w:r>
+        <w:t xml:space="preserve">und den aktuellen Stand </w:t>
+      </w:r>
+      <w:r>
+        <w:t xml:space="preserve">der Entwicklung darstellen. </w:t>
+      </w:r>
+      <w:r>
+        <w:t>Somit lässt sich der bisherige Ablauf des Projekts in ABBILDUNG darstellen.</w:t>
+      </w:r>
+    </w:p>
+    <w:p>
+      <w:pPr>
+        <w:jc w:val="both"/>
+      </w:pPr>
+      <w:hyperlink r:id="rId56" w:history="1">
+        <w:r>
+          <w:rPr>
+            <w:rStyle w:val="Hyperlink"/>
+          </w:rPr>
+          <w:t>https://m.infos.seibert-media.net/Productivity/Git-Workflows+-+Der+Gitflow-Workflow.html</w:t>
+        </w:r>
+      </w:hyperlink>
+    </w:p>
+    <w:p>
+      <w:pPr>
+        <w:jc w:val="both"/>
+        <w:rPr>
+          <w:noProof/>
+        </w:rPr>
+      </w:pPr>
+    </w:p>
+    <w:p>
+      <w:pPr>
+        <w:jc w:val="both"/>
+        <w:rPr>
+          <w:noProof/>
+        </w:rPr>
+      </w:pPr>
+    </w:p>
+    <w:p>
+      <w:pPr>
+        <w:jc w:val="both"/>
+        <w:rPr>
+          <w:noProof/>
+        </w:rPr>
+      </w:pPr>
+    </w:p>
+    <w:p>
+      <w:pPr>
+        <w:jc w:val="both"/>
+      </w:pPr>
+      <w:r>
+        <w:rPr>
+          <w:noProof/>
+        </w:rPr>
+        <w:lastRenderedPageBreak/>
+        <w:drawing>
+          <wp:inline distT="0" distB="0" distL="0" distR="0" wp14:anchorId="0CAC3136" wp14:editId="1ECC09AF">
+            <wp:extent cx="5762625" cy="1966595"/>
+            <wp:effectExtent l="0" t="0" r="9525" b="0"/>
+            <wp:docPr id="55" name="Grafik 55"/>
+            <wp:cNvGraphicFramePr>
+              <a:graphicFrameLocks xmlns:a="http://schemas.openxmlformats.org/drawingml/2006/main" noChangeAspect="1"/>
+            </wp:cNvGraphicFramePr>
+            <a:graphic xmlns:a="http://schemas.openxmlformats.org/drawingml/2006/main">
+              <a:graphicData uri="http://schemas.openxmlformats.org/drawingml/2006/picture">
+                <pic:pic xmlns:pic="http://schemas.openxmlformats.org/drawingml/2006/picture">
+                  <pic:nvPicPr>
+                    <pic:cNvPr id="0" name="Picture 1"/>
+                    <pic:cNvPicPr>
+                      <a:picLocks noChangeAspect="1" noChangeArrowheads="1"/>
+                    </pic:cNvPicPr>
+                  </pic:nvPicPr>
+                  <pic:blipFill>
+                    <a:blip r:embed="rId57">
+                      <a:extLst>
+                        <a:ext uri="{28A0092B-C50C-407E-A947-70E740481C1C}">
+                          <a14:useLocalDpi xmlns:a14="http://schemas.microsoft.com/office/drawing/2010/main" val="0"/>
+                        </a:ext>
+                      </a:extLst>
+                    </a:blip>
+                    <a:srcRect/>
+                    <a:stretch>
+                      <a:fillRect/>
+                    </a:stretch>
+                  </pic:blipFill>
+                  <pic:spPr bwMode="auto">
+                    <a:xfrm>
+                      <a:off x="0" y="0"/>
+                      <a:ext cx="5762625" cy="1966595"/>
+                    </a:xfrm>
+                    <a:prstGeom prst="rect">
+                      <a:avLst/>
+                    </a:prstGeom>
+                    <a:noFill/>
+                    <a:ln>
+                      <a:noFill/>
+                    </a:ln>
+                  </pic:spPr>
+                </pic:pic>
+              </a:graphicData>
+            </a:graphic>
+          </wp:inline>
+        </w:drawing>
+      </w:r>
+    </w:p>
+    <w:p>
+      <w:pPr>
+        <w:jc w:val="both"/>
+      </w:pPr>
+      <w:r>
+        <w:t xml:space="preserve">Führt man die Entwicklung fort, wird der einzelne Entwicklungszweig schnell überfüllt und unübersichtlich, sobald mehrere Personen an dem Projekt arbeiten. Auch gestaltet sich die gegenseitige Synchronisierung untereinander als Konfliktanfällig und Zeitintensiv. Daher werden nach dem Schema </w:t>
+      </w:r>
+      <w:proofErr w:type="spellStart"/>
+      <w:r>
+        <w:t>GitFlow</w:t>
+      </w:r>
+      <w:proofErr w:type="spellEnd"/>
+      <w:r>
+        <w:t xml:space="preserve"> weitere Zweige erstellt, welche auf dem Entwicklungszweig basieren. Diese Art von Zweigen wird </w:t>
+      </w:r>
+      <w:r>
+        <w:rPr>
+          <w:i/>
+          <w:iCs/>
+        </w:rPr>
+        <w:t xml:space="preserve">feature </w:t>
+      </w:r>
+      <w:proofErr w:type="spellStart"/>
+      <w:r>
+        <w:rPr>
+          <w:i/>
+          <w:iCs/>
+        </w:rPr>
+        <w:t>branches</w:t>
+      </w:r>
+      <w:proofErr w:type="spellEnd"/>
+      <w:r>
+        <w:rPr>
+          <w:i/>
+          <w:iCs/>
+        </w:rPr>
+        <w:t xml:space="preserve"> </w:t>
+      </w:r>
+      <w:r>
+        <w:t>genannt. Da es von dieser Art mehrere Zweige geben soll, wird dafür oftmals eine projekt</w:t>
+      </w:r>
+      <w:r>
+        <w:t>angepasste</w:t>
+      </w:r>
+      <w:r>
+        <w:t xml:space="preserve"> Namenskonvention angewendet. </w:t>
+      </w:r>
+      <w:r>
+        <w:t>Im Allgemeinen wird einfach die Art des Zweiges gestartet, zum Beispiel: "</w:t>
+      </w:r>
+      <w:r>
+        <w:rPr>
+          <w:i/>
+          <w:iCs/>
+        </w:rPr>
+        <w:t>feature-</w:t>
+      </w:r>
+      <w:proofErr w:type="spellStart"/>
+      <w:r>
+        <w:rPr>
+          <w:i/>
+          <w:iCs/>
+        </w:rPr>
+        <w:t>gui</w:t>
+      </w:r>
+      <w:proofErr w:type="spellEnd"/>
+      <w:r>
+        <w:t>"</w:t>
+      </w:r>
+      <w:r>
+        <w:rPr>
+          <w:i/>
+          <w:iCs/>
+        </w:rPr>
+        <w:t xml:space="preserve">. </w:t>
+      </w:r>
+      <w:r>
+        <w:t xml:space="preserve">Dadurch können einzelne Personen an ihrem eigenen Zweig arbeiten oder eine Gruppe von Personen an einer einzelnen Funktion. </w:t>
+      </w:r>
+      <w:r>
+        <w:t>Folglich</w:t>
+      </w:r>
+      <w:r>
+        <w:t xml:space="preserve"> wird der Hauptentwicklungszweig übersichtlicher und die Arbeit an dem Projekt gestaltet sich für die einzelnen Entwicklern deutlich einfacher, da diese separiert von anderen Änderungen, nur an ihrem zugeteilten Thema arbeiten. </w:t>
+      </w:r>
+      <w:r>
+        <w:t xml:space="preserve">Bei der Integration eines </w:t>
+      </w:r>
+      <w:r>
+        <w:rPr>
+          <w:i/>
+          <w:iCs/>
+        </w:rPr>
+        <w:t xml:space="preserve">feature </w:t>
+      </w:r>
+      <w:r>
+        <w:t xml:space="preserve">Zweigs in den Hauptentwicklungszweig wird im allgemeinen Fall ein </w:t>
+      </w:r>
+      <w:proofErr w:type="spellStart"/>
+      <w:r>
+        <w:rPr>
+          <w:b/>
+          <w:bCs/>
+          <w:i/>
+          <w:iCs/>
+        </w:rPr>
+        <w:t>merge</w:t>
+      </w:r>
+      <w:proofErr w:type="spellEnd"/>
+      <w:r>
+        <w:rPr>
+          <w:b/>
+          <w:bCs/>
+          <w:i/>
+          <w:iCs/>
+        </w:rPr>
+        <w:t xml:space="preserve"> --</w:t>
+      </w:r>
+      <w:proofErr w:type="spellStart"/>
+      <w:r>
+        <w:rPr>
+          <w:b/>
+          <w:bCs/>
+          <w:i/>
+          <w:iCs/>
+        </w:rPr>
+        <w:t>no</w:t>
+      </w:r>
+      <w:proofErr w:type="spellEnd"/>
+      <w:r>
+        <w:rPr>
+          <w:b/>
+          <w:bCs/>
+          <w:i/>
+          <w:iCs/>
+        </w:rPr>
+        <w:t xml:space="preserve">-ff </w:t>
+      </w:r>
+      <w:r>
+        <w:t>verwendet,</w:t>
+      </w:r>
+      <w:r>
+        <w:rPr>
+          <w:b/>
+          <w:bCs/>
+          <w:i/>
+          <w:iCs/>
+        </w:rPr>
+        <w:t xml:space="preserve"> </w:t>
+      </w:r>
+      <w:r>
+        <w:t xml:space="preserve">sodass immer ein expliziter Commit erstellt wird. Hiermit wird deutlich welche </w:t>
+      </w:r>
+      <w:proofErr w:type="spellStart"/>
+      <w:r>
+        <w:t>Commits</w:t>
+      </w:r>
+      <w:proofErr w:type="spellEnd"/>
+      <w:r>
+        <w:t xml:space="preserve"> zusammen hinzugefügt worden sind, beziehungsweise welche </w:t>
+      </w:r>
+      <w:proofErr w:type="spellStart"/>
+      <w:r>
+        <w:t>Commits</w:t>
+      </w:r>
+      <w:proofErr w:type="spellEnd"/>
+      <w:r>
+        <w:t xml:space="preserve"> eine Funktion implementieren.</w:t>
+      </w:r>
+      <w:r>
+        <w:t xml:space="preserve"> Auch ist die Handhabung im Fall, dass die hinzugefügte Funktion nicht mehr erwünscht ist, einfacher. Hierbei kann der einzelne zusammengefasste Commit revidiert werden anstatt jeder Commit, welche bei der Integration des </w:t>
+      </w:r>
+      <w:r>
+        <w:rPr>
+          <w:i/>
+          <w:iCs/>
+        </w:rPr>
+        <w:t xml:space="preserve">feature </w:t>
+      </w:r>
+      <w:r>
+        <w:t xml:space="preserve">Zweigs hinzukam. </w:t>
+      </w:r>
+      <w:r>
+        <w:t>Dadurch kann d</w:t>
+      </w:r>
+      <w:r>
+        <w:t>iese Vorgehensweise kann</w:t>
+      </w:r>
+      <w:r>
+        <w:t xml:space="preserve"> wie folgt aus</w:t>
+      </w:r>
+      <w:r>
+        <w:t>sehen</w:t>
+      </w:r>
+      <w:r>
+        <w:t>:</w:t>
+      </w:r>
+      <w:r>
+        <w:rPr>
+          <w:noProof/>
+        </w:rPr>
+        <w:drawing>
+          <wp:inline distT="0" distB="0" distL="0" distR="0" wp14:anchorId="44441DC4" wp14:editId="54C14DCD">
+            <wp:extent cx="5753735" cy="1457960"/>
+            <wp:effectExtent l="0" t="0" r="0" b="8890"/>
+            <wp:docPr id="59" name="Grafik 59"/>
+            <wp:cNvGraphicFramePr>
+              <a:graphicFrameLocks xmlns:a="http://schemas.openxmlformats.org/drawingml/2006/main" noChangeAspect="1"/>
+            </wp:cNvGraphicFramePr>
+            <a:graphic xmlns:a="http://schemas.openxmlformats.org/drawingml/2006/main">
+              <a:graphicData uri="http://schemas.openxmlformats.org/drawingml/2006/picture">
+                <pic:pic xmlns:pic="http://schemas.openxmlformats.org/drawingml/2006/picture">
+                  <pic:nvPicPr>
+                    <pic:cNvPr id="0" name="Picture 5"/>
+                    <pic:cNvPicPr>
+                      <a:picLocks noChangeAspect="1" noChangeArrowheads="1"/>
+                    </pic:cNvPicPr>
+                  </pic:nvPicPr>
+                  <pic:blipFill>
+                    <a:blip r:embed="rId58">
+                      <a:extLst>
+                        <a:ext uri="{28A0092B-C50C-407E-A947-70E740481C1C}">
+                          <a14:useLocalDpi xmlns:a14="http://schemas.microsoft.com/office/drawing/2010/main" val="0"/>
+                        </a:ext>
+                      </a:extLst>
+                    </a:blip>
+                    <a:srcRect/>
+                    <a:stretch>
+                      <a:fillRect/>
+                    </a:stretch>
+                  </pic:blipFill>
+                  <pic:spPr bwMode="auto">
+                    <a:xfrm>
+                      <a:off x="0" y="0"/>
+                      <a:ext cx="5753735" cy="1457960"/>
+                    </a:xfrm>
+                    <a:prstGeom prst="rect">
+                      <a:avLst/>
+                    </a:prstGeom>
+                    <a:noFill/>
+                    <a:ln>
+                      <a:noFill/>
+                    </a:ln>
+                  </pic:spPr>
+                </pic:pic>
+              </a:graphicData>
+            </a:graphic>
+          </wp:inline>
+        </w:drawing>
+      </w:r>
+    </w:p>
+    <w:p>
+      <w:pPr>
+        <w:jc w:val="both"/>
+      </w:pPr>
+      <w:r>
+        <w:t xml:space="preserve">Als letzte Art von Zweigen fehlt noch der Korrektur Zweig, welcher allgemein unter </w:t>
+      </w:r>
+      <w:proofErr w:type="spellStart"/>
+      <w:r>
+        <w:rPr>
+          <w:i/>
+          <w:iCs/>
+        </w:rPr>
+        <w:t>bugfix</w:t>
+      </w:r>
+      <w:proofErr w:type="spellEnd"/>
+      <w:r>
+        <w:t xml:space="preserve"> bekannt ist. Dieser Zweig dient dazu kleine Änderungen direkt an einer Veröffentlichung durchzuführen, ohne Einfluss von der bereits vorangeschrittenen Entwicklung zu haben. Daher zweigt dieser direkt von </w:t>
+      </w:r>
+      <w:proofErr w:type="spellStart"/>
+      <w:r>
+        <w:rPr>
+          <w:i/>
+          <w:iCs/>
+        </w:rPr>
+        <w:t>master</w:t>
+      </w:r>
+      <w:proofErr w:type="spellEnd"/>
+      <w:r>
+        <w:rPr>
+          <w:i/>
+          <w:iCs/>
+        </w:rPr>
+        <w:t xml:space="preserve"> </w:t>
+      </w:r>
+      <w:r>
+        <w:t>ab und baut nur auf die gewünschte Veröffentlichung auf. Dies</w:t>
+      </w:r>
+      <w:r>
+        <w:t xml:space="preserve"> wird hauptsächlich im Aspekt der Wartung einer Version verwendet.</w:t>
+      </w:r>
+      <w:r>
+        <w:t xml:space="preserve"> Auch hier ist es empfehlenswert die eingeführten Änderungen ebenso in den Hauptentwicklungszweig zu integrieren, falls die Korrektur auch in späteren Ständen angewandt werden kann.</w:t>
+      </w:r>
+      <w:r>
+        <w:t xml:space="preserve"> Sollte auch eine Veröffentlichung in Arbeit sein, empfiehlt es sich auch hier die Korrektur einzufügen.</w:t>
+      </w:r>
+      <w:r>
+        <w:t xml:space="preserve"> Falls sich keine neuere Veröffentlichung auf dem Hauptzweig befindet, kann die korrigierte Version als weitere Veröffentlichung diesem zugefügt werden. Liegt die Veröffentlichung allerdings weiter zurück ist dies nicht empfehlenswert, da sonst der Zweig nicht mehr linear </w:t>
+      </w:r>
+      <w:r>
+        <w:t>mit den Versionen</w:t>
+      </w:r>
+      <w:r>
+        <w:t xml:space="preserve"> fortschreitet.</w:t>
+      </w:r>
+      <w:r>
+        <w:t xml:space="preserve"> Für solch einen Fall, bei dem mehrere Versionen des Produkts gleichzeitig unterstützt werden sollen, bietet </w:t>
+      </w:r>
+      <w:proofErr w:type="spellStart"/>
+      <w:r>
+        <w:t>GitFlow</w:t>
+      </w:r>
+      <w:proofErr w:type="spellEnd"/>
+      <w:r>
+        <w:t xml:space="preserve"> ursprünglich keine Unterstützung. Hier gibt es </w:t>
+      </w:r>
+      <w:r>
+        <w:lastRenderedPageBreak/>
+        <w:t xml:space="preserve">allerdings Abwandlungen, welche für jede Version, welche unterstützt werden soll, einen eigenen </w:t>
+      </w:r>
+      <w:proofErr w:type="spellStart"/>
+      <w:r>
+        <w:rPr>
+          <w:i/>
+          <w:iCs/>
+        </w:rPr>
+        <w:t>master</w:t>
+      </w:r>
+      <w:proofErr w:type="spellEnd"/>
+      <w:r>
+        <w:rPr>
+          <w:i/>
+          <w:iCs/>
+        </w:rPr>
+        <w:t xml:space="preserve"> </w:t>
+      </w:r>
+      <w:r>
+        <w:t xml:space="preserve">besitzen. Dadurch können solche Korrekturen diesem Zweig immer angehangen werden und stellen die neuste Version dieser Produktversion dar. </w:t>
+      </w:r>
+      <w:r>
+        <w:t xml:space="preserve">Falls das Projekt die hier dargestellten Arbeitsweisen unterstützt, kann die Implementation erleichtert werden indem die hierfür erstellte Erweiterung verwendet wird. Dadurch werden automatisch Abläufe wie das Erstellen von Zweigen und Zusammenführen vereinfacht. </w:t>
+      </w:r>
+      <w:r>
+        <w:t xml:space="preserve">Diese Erweiterung sollte nativ unterstützt sein und mit </w:t>
+      </w:r>
+      <w:proofErr w:type="spellStart"/>
+      <w:r>
+        <w:rPr>
+          <w:b/>
+          <w:bCs/>
+          <w:i/>
+          <w:iCs/>
+        </w:rPr>
+        <w:t>git</w:t>
+      </w:r>
+      <w:proofErr w:type="spellEnd"/>
+      <w:r>
+        <w:rPr>
+          <w:b/>
+          <w:bCs/>
+          <w:i/>
+          <w:iCs/>
+        </w:rPr>
+        <w:t xml:space="preserve"> </w:t>
+      </w:r>
+      <w:proofErr w:type="spellStart"/>
+      <w:r>
+        <w:rPr>
+          <w:b/>
+          <w:bCs/>
+          <w:i/>
+          <w:iCs/>
+        </w:rPr>
+        <w:t>flow</w:t>
+      </w:r>
+      <w:proofErr w:type="spellEnd"/>
+      <w:r>
+        <w:rPr>
+          <w:b/>
+          <w:bCs/>
+          <w:i/>
+          <w:iCs/>
+        </w:rPr>
+        <w:t xml:space="preserve"> </w:t>
+      </w:r>
+      <w:r>
+        <w:t>wird die Liste der möglichen Kommandos ausgegeben.</w:t>
+      </w:r>
+      <w:bookmarkStart w:id="0" w:name="_GoBack"/>
+      <w:bookmarkEnd w:id="0"/>
+    </w:p>
     <w:p>
       <w:pPr>
         <w:pStyle w:val="berschrift1"/>
@@ -19288,7 +20162,7 @@
       <w:proofErr w:type="spellEnd"/>
     </w:p>
     <w:p>
-      <w:hyperlink r:id="rId55" w:history="1">
+      <w:hyperlink r:id="rId59" w:history="1">
         <w:r>
           <w:rPr>
             <w:rStyle w:val="Hyperlink"/>
@@ -19299,10 +20173,16 @@
     </w:p>
     <w:p>
       <w:pPr>
-        <w:pStyle w:val="berschrift3"/>
+        <w:pStyle w:val="berschrift4"/>
       </w:pPr>
       <w:r>
-        <w:t>Erstellen eines Projektarchives</w:t>
+        <w:t xml:space="preserve">Erstellen eines </w:t>
+      </w:r>
+      <w:r>
+        <w:rPr>
+          <w:rStyle w:val="berschrift4Zchn"/>
+        </w:rPr>
+        <w:t>Projektarchives</w:t>
       </w:r>
     </w:p>
     <w:p>
@@ -19402,12 +20282,10 @@
         <w:t xml:space="preserve"> angeheftet wird. Weitere Optionen: </w:t>
       </w:r>
       <w:proofErr w:type="spellStart"/>
-      <w:proofErr w:type="gramStart"/>
       <w:r>
         <w:t>user.mail</w:t>
       </w:r>
       <w:proofErr w:type="spellEnd"/>
-      <w:proofErr w:type="gramEnd"/>
       <w:r>
         <w:t xml:space="preserve">, </w:t>
       </w:r>
@@ -19455,13 +20333,13 @@
       <w:r>
         <w:t xml:space="preserve"> </w:t>
       </w:r>
-      <w:proofErr w:type="gramStart"/>
-      <w:r>
-        <w:t>add .</w:t>
-      </w:r>
-      <w:proofErr w:type="gramEnd"/>
-      <w:r>
-        <w:t xml:space="preserve"> – Fügt alle Änderungen der Arbeitskopie dem Index hinzu.</w:t>
+      <w:proofErr w:type="spellStart"/>
+      <w:r>
+        <w:t>add</w:t>
+      </w:r>
+      <w:proofErr w:type="spellEnd"/>
+      <w:r>
+        <w:t xml:space="preserve"> . – Fügt alle Änderungen der Arbeitskopie dem Index hinzu.</w:t>
       </w:r>
     </w:p>
     <w:p>
@@ -19694,7 +20572,10 @@
       </w:r>
       <w:proofErr w:type="spellEnd"/>
       <w:r>
-        <w:t>. Mit –</w:t>
+        <w:t xml:space="preserve">. Mit </w:t>
+      </w:r>
+      <w:r>
+        <w:t>--</w:t>
       </w:r>
       <w:proofErr w:type="spellStart"/>
       <w:r>
@@ -19782,6 +20663,30 @@
     <w:p>
       <w:proofErr w:type="spellStart"/>
       <w:r>
+        <w:t>Git</w:t>
+      </w:r>
+      <w:proofErr w:type="spellEnd"/>
+      <w:r>
+        <w:t xml:space="preserve"> </w:t>
+      </w:r>
+      <w:proofErr w:type="spellStart"/>
+      <w:r>
+        <w:t>branch</w:t>
+      </w:r>
+      <w:proofErr w:type="spellEnd"/>
+      <w:r>
+        <w:t xml:space="preserve"> -D &lt;</w:t>
+      </w:r>
+      <w:r>
+        <w:t>Zweig</w:t>
+      </w:r>
+      <w:r>
+        <w:t>&gt; - Löscht einen Zweig ohne zu Überprüfen ob Änderungen in andere zweige übernommen wurden.</w:t>
+      </w:r>
+    </w:p>
+    <w:p>
+      <w:proofErr w:type="spellStart"/>
+      <w:r>
         <w:lastRenderedPageBreak/>
         <w:t>Git</w:t>
       </w:r>
@@ -19791,46 +20696,220 @@
       </w:r>
       <w:proofErr w:type="spellStart"/>
       <w:r>
-        <w:t>branch</w:t>
-      </w:r>
-      <w:proofErr w:type="spellEnd"/>
-      <w:r>
-        <w:t xml:space="preserve"> -D &lt;</w:t>
-      </w:r>
-      <w:r>
-        <w:t>Zweig</w:t>
-      </w:r>
-      <w:r>
-        <w:t>&gt; - Löscht einen Zweig ohne zu Überprüfen ob Änderungen in andere zweige übernommen wurden.</w:t>
-      </w:r>
-    </w:p>
-    <w:p>
+        <w:t>merge</w:t>
+      </w:r>
+      <w:proofErr w:type="spellEnd"/>
+      <w:r>
+        <w:t xml:space="preserve"> &lt;</w:t>
+      </w:r>
+      <w:r>
+        <w:t>Z</w:t>
+      </w:r>
+      <w:r>
+        <w:t>weig&gt; - Fügt Änderungen des übergebenen Zweiges dem aktiven zweig hinzu und erstellt in Folge dessen ein Commit.</w:t>
+      </w:r>
+    </w:p>
+    <w:p>
+      <w:pPr>
+        <w:pStyle w:val="berschrift4"/>
+      </w:pPr>
+      <w:r>
+        <w:t>Änderungen suchen</w:t>
+      </w:r>
+    </w:p>
+    <w:p>
+      <w:r>
+        <w:t>In Commit Nachrichten:</w:t>
+      </w:r>
+      <w:r>
+        <w:br/>
+      </w:r>
       <w:proofErr w:type="spellStart"/>
       <w:r>
         <w:t>Git</w:t>
       </w:r>
       <w:proofErr w:type="spellEnd"/>
       <w:r>
-        <w:t xml:space="preserve"> </w:t>
-      </w:r>
-      <w:proofErr w:type="spellStart"/>
-      <w:r>
-        <w:t>merge</w:t>
-      </w:r>
-      <w:proofErr w:type="spellEnd"/>
-      <w:r>
-        <w:t xml:space="preserve"> &lt;</w:t>
-      </w:r>
-      <w:r>
-        <w:t>Z</w:t>
-      </w:r>
-      <w:r>
-        <w:t>weig&gt; - Fügt Änderungen des übergebenen Zweiges dem aktiven zweig hinzu und erstellt in Folge dessen ein Commit.</w:t>
-      </w:r>
-    </w:p>
-    <w:p>
-      <w:bookmarkStart w:id="0" w:name="_GoBack"/>
-      <w:bookmarkEnd w:id="0"/>
+        <w:t xml:space="preserve"> log -- all -i --</w:t>
+      </w:r>
+      <w:proofErr w:type="spellStart"/>
+      <w:r>
+        <w:t>grep</w:t>
+      </w:r>
+      <w:proofErr w:type="spellEnd"/>
+      <w:r>
+        <w:t xml:space="preserve"> '&lt;Suche&gt;' - Durchsucht die Commit Nachrichten nach der übergegebenen Nachricht. Durch -i </w:t>
+      </w:r>
+      <w:r>
+        <w:t>achtet die Suche nicht auf Groß- und Kleinschreibung.</w:t>
+      </w:r>
+    </w:p>
+    <w:p>
+      <w:r>
+        <w:t>In der Änderungsübersicht:</w:t>
+      </w:r>
+      <w:r>
+        <w:br/>
+      </w:r>
+      <w:proofErr w:type="spellStart"/>
+      <w:r>
+        <w:t>git</w:t>
+      </w:r>
+      <w:proofErr w:type="spellEnd"/>
+      <w:r>
+        <w:t xml:space="preserve"> log </w:t>
+      </w:r>
+      <w:r>
+        <w:t>--</w:t>
+      </w:r>
+      <w:r>
+        <w:t xml:space="preserve">all </w:t>
+      </w:r>
+      <w:r>
+        <w:t xml:space="preserve">-i -p </w:t>
+      </w:r>
+      <w:r>
+        <w:t>-S</w:t>
+      </w:r>
+      <w:r>
+        <w:t xml:space="preserve"> '&lt;Suche&gt;'</w:t>
+      </w:r>
+      <w:r>
+        <w:t xml:space="preserve"> </w:t>
+      </w:r>
+      <w:r>
+        <w:t xml:space="preserve">- </w:t>
+      </w:r>
+      <w:r>
+        <w:t xml:space="preserve">Durchsucht die Änderungen aller </w:t>
+      </w:r>
+      <w:proofErr w:type="spellStart"/>
+      <w:r>
+        <w:t>Commits</w:t>
+      </w:r>
+      <w:proofErr w:type="spellEnd"/>
+      <w:r>
+        <w:t xml:space="preserve"> auf das Hinzufügen oder</w:t>
+      </w:r>
+      <w:r>
+        <w:br/>
+      </w:r>
+      <w:r>
+        <w:t xml:space="preserve">Entfernen der gewünschten Suche. Mit -p wird zudem die Änderungsübersicht den </w:t>
+      </w:r>
+      <w:r>
+        <w:t xml:space="preserve">zutreffenden </w:t>
+      </w:r>
+      <w:proofErr w:type="spellStart"/>
+      <w:r>
+        <w:t>Commits</w:t>
+      </w:r>
+      <w:proofErr w:type="spellEnd"/>
+      <w:r>
+        <w:t xml:space="preserve"> angehangen.</w:t>
+      </w:r>
+      <w:r>
+        <w:t xml:space="preserve"> Mit -G anstatt -S kann auch ein regulärer Ausdruck übergeben werden. </w:t>
+      </w:r>
+    </w:p>
+    <w:p>
+      <w:pPr>
+        <w:pStyle w:val="berschrift4"/>
+      </w:pPr>
+      <w:r>
+        <w:t>Referenz</w:t>
+      </w:r>
+      <w:r>
+        <w:t>archiv</w:t>
+      </w:r>
+      <w:r>
+        <w:t xml:space="preserve"> und lokales Projektarchiv besitzen Neuerungen</w:t>
+      </w:r>
+    </w:p>
+    <w:p>
+      <w:proofErr w:type="spellStart"/>
+      <w:r>
+        <w:t>Git</w:t>
+      </w:r>
+      <w:proofErr w:type="spellEnd"/>
+      <w:r>
+        <w:t xml:space="preserve"> pull --</w:t>
+      </w:r>
+      <w:proofErr w:type="spellStart"/>
+      <w:r>
+        <w:t>rebase</w:t>
+      </w:r>
+      <w:proofErr w:type="spellEnd"/>
+      <w:r>
+        <w:t xml:space="preserve"> – Führt bei der Übernahme der Referenzänderungen </w:t>
+      </w:r>
+      <w:r>
+        <w:t>eine Neuplatzierung vor</w:t>
+      </w:r>
+      <w:r>
+        <w:t xml:space="preserve">, sodass die lokalen Neuerungen auf den Referenzänderungen aufbauen. </w:t>
+      </w:r>
+      <w:r>
+        <w:t>Damit ist nun nur das lokale Archiv voraus und Änderungen können synchronisiert werden.</w:t>
+      </w:r>
+      <w:r>
+        <w:t xml:space="preserve"> Dies verändert die Historie.</w:t>
+      </w:r>
+    </w:p>
+    <w:p>
+      <w:proofErr w:type="spellStart"/>
+      <w:r>
+        <w:t>Git</w:t>
+      </w:r>
+      <w:proofErr w:type="spellEnd"/>
+      <w:r>
+        <w:t xml:space="preserve"> pull – Erstellt einen neuen Commit welcher Änderungen der Referenz und dem lokalen Archiv vereint. Das lokale Archiv ist danach voraus und kann synchronisiert werden. </w:t>
+      </w:r>
+      <w:r>
+        <w:t xml:space="preserve">Der Nachteil ist, dass mit der Zeit eine erhebliche Anzahl solcher </w:t>
+      </w:r>
+      <w:proofErr w:type="spellStart"/>
+      <w:r>
+        <w:t>Commits</w:t>
+      </w:r>
+      <w:proofErr w:type="spellEnd"/>
+      <w:r>
+        <w:t xml:space="preserve"> entstehen, welche keine Neuerungen einführen. </w:t>
+      </w:r>
+    </w:p>
+    <w:p>
+      <w:pPr>
+        <w:pStyle w:val="berschrift4"/>
+      </w:pPr>
+      <w:r>
+        <w:t>Referenz hinzufügen</w:t>
+      </w:r>
+    </w:p>
+    <w:p>
+      <w:proofErr w:type="spellStart"/>
+      <w:r>
+        <w:t>Git</w:t>
+      </w:r>
+      <w:proofErr w:type="spellEnd"/>
+      <w:r>
+        <w:t xml:space="preserve"> remote </w:t>
+      </w:r>
+      <w:proofErr w:type="spellStart"/>
+      <w:r>
+        <w:t>add</w:t>
+      </w:r>
+      <w:proofErr w:type="spellEnd"/>
+      <w:r>
+        <w:t xml:space="preserve"> &lt;Name&gt; &lt;</w:t>
+      </w:r>
+      <w:proofErr w:type="spellStart"/>
+      <w:r>
+        <w:t>url</w:t>
+      </w:r>
+      <w:proofErr w:type="spellEnd"/>
+      <w:r>
+        <w:t>&gt; - Fügt eine Referenz unter &lt;Name&gt; hinzu.</w:t>
+      </w:r>
     </w:p>
     <w:sectPr>
       <w:pgSz w:w="11906" w:h="16838"/>

</xml_diff>